<commit_message>
Suite et fin programme, mode 'emplois en cour
</commit_message>
<xml_diff>
--- a/VoiturierPlasschaertModeEmplois.docx
+++ b/VoiturierPlasschaertModeEmplois.docx
@@ -70,6 +70,7 @@
     </w:p>
     <w:p>
       <w:pPr>
+        <w:jc w:val="center"/>
         <w:rPr>
           <w:b/>
           <w:bCs/>
@@ -86,7 +87,7 @@
           <w:szCs w:val="32"/>
           <w:u w:val="single"/>
         </w:rPr>
-        <w:t xml:space="preserve">1.Identification. </w:t>
+        <w:t>1.Identification.</w:t>
       </w:r>
     </w:p>
     <w:p>
@@ -113,6 +114,7 @@
       </w:pPr>
       <w:r>
         <w:rPr>
+          <w:noProof/>
           <w:sz w:val="24"/>
           <w:szCs w:val="24"/>
         </w:rPr>
@@ -132,7 +134,7 @@
                     <pic:cNvPicPr/>
                   </pic:nvPicPr>
                   <pic:blipFill>
-                    <a:blip r:embed="rId5"/>
+                    <a:blip r:embed="rId6"/>
                     <a:stretch>
                       <a:fillRect/>
                     </a:stretch>
@@ -169,6 +171,7 @@
       </w:r>
       <w:r>
         <w:rPr>
+          <w:noProof/>
           <w:sz w:val="24"/>
           <w:szCs w:val="24"/>
         </w:rPr>
@@ -188,7 +191,7 @@
                     <pic:cNvPicPr/>
                   </pic:nvPicPr>
                   <pic:blipFill>
-                    <a:blip r:embed="rId6"/>
+                    <a:blip r:embed="rId7"/>
                     <a:stretch>
                       <a:fillRect/>
                     </a:stretch>
@@ -255,6 +258,7 @@
       </w:pPr>
       <w:r>
         <w:rPr>
+          <w:noProof/>
           <w:sz w:val="24"/>
           <w:szCs w:val="24"/>
         </w:rPr>
@@ -274,7 +278,7 @@
                     <pic:cNvPicPr/>
                   </pic:nvPicPr>
                   <pic:blipFill>
-                    <a:blip r:embed="rId7"/>
+                    <a:blip r:embed="rId8"/>
                     <a:stretch>
                       <a:fillRect/>
                     </a:stretch>
@@ -312,6 +316,7 @@
     </w:p>
     <w:p>
       <w:pPr>
+        <w:jc w:val="center"/>
         <w:rPr>
           <w:b/>
           <w:bCs/>
@@ -362,6 +367,7 @@
       </w:r>
       <w:r>
         <w:rPr>
+          <w:noProof/>
           <w:sz w:val="24"/>
           <w:szCs w:val="24"/>
         </w:rPr>
@@ -370,69 +376,6 @@
             <wp:extent cx="1111307" cy="120656"/>
             <wp:effectExtent l="0" t="0" r="0" b="0"/>
             <wp:docPr id="2" name="Image 2"/>
-            <wp:cNvGraphicFramePr>
-              <a:graphicFrameLocks xmlns:a="http://schemas.openxmlformats.org/drawingml/2006/main" noChangeAspect="1"/>
-            </wp:cNvGraphicFramePr>
-            <a:graphic xmlns:a="http://schemas.openxmlformats.org/drawingml/2006/main">
-              <a:graphicData uri="http://schemas.openxmlformats.org/drawingml/2006/picture">
-                <pic:pic xmlns:pic="http://schemas.openxmlformats.org/drawingml/2006/picture">
-                  <pic:nvPicPr>
-                    <pic:cNvPr id="1" name=""/>
-                    <pic:cNvPicPr/>
-                  </pic:nvPicPr>
-                  <pic:blipFill>
-                    <a:blip r:embed="rId8"/>
-                    <a:stretch>
-                      <a:fillRect/>
-                    </a:stretch>
-                  </pic:blipFill>
-                  <pic:spPr>
-                    <a:xfrm>
-                      <a:off x="0" y="0"/>
-                      <a:ext cx="1111307" cy="120656"/>
-                    </a:xfrm>
-                    <a:prstGeom prst="rect">
-                      <a:avLst/>
-                    </a:prstGeom>
-                  </pic:spPr>
-                </pic:pic>
-              </a:graphicData>
-            </a:graphic>
-          </wp:inline>
-        </w:drawing>
-      </w:r>
-      <w:r>
-        <w:rPr>
-          <w:sz w:val="24"/>
-          <w:szCs w:val="24"/>
-        </w:rPr>
-        <w:t>: voir page 2.</w:t>
-      </w:r>
-    </w:p>
-    <w:p>
-      <w:pPr>
-        <w:rPr>
-          <w:sz w:val="24"/>
-          <w:szCs w:val="24"/>
-        </w:rPr>
-      </w:pPr>
-      <w:r>
-        <w:rPr>
-          <w:sz w:val="24"/>
-          <w:szCs w:val="24"/>
-        </w:rPr>
-        <w:t>-</w:t>
-      </w:r>
-      <w:r>
-        <w:rPr>
-          <w:sz w:val="24"/>
-          <w:szCs w:val="24"/>
-        </w:rPr>
-        <w:drawing>
-          <wp:inline distT="0" distB="0" distL="0" distR="0" wp14:anchorId="07F12B47" wp14:editId="4A160674">
-            <wp:extent cx="857294" cy="120656"/>
-            <wp:effectExtent l="0" t="0" r="0" b="0"/>
-            <wp:docPr id="3" name="Image 3"/>
             <wp:cNvGraphicFramePr>
               <a:graphicFrameLocks xmlns:a="http://schemas.openxmlformats.org/drawingml/2006/main" noChangeAspect="1"/>
             </wp:cNvGraphicFramePr>
@@ -452,7 +395,7 @@
                   <pic:spPr>
                     <a:xfrm>
                       <a:off x="0" y="0"/>
-                      <a:ext cx="857294" cy="120656"/>
+                      <a:ext cx="1111307" cy="120656"/>
                     </a:xfrm>
                     <a:prstGeom prst="rect">
                       <a:avLst/>
@@ -469,7 +412,7 @@
           <w:sz w:val="24"/>
           <w:szCs w:val="24"/>
         </w:rPr>
-        <w:t>: voir page 3.</w:t>
+        <w:t>: voir page 2.</w:t>
       </w:r>
     </w:p>
     <w:p>
@@ -488,14 +431,15 @@
       </w:r>
       <w:r>
         <w:rPr>
+          <w:noProof/>
           <w:sz w:val="24"/>
           <w:szCs w:val="24"/>
         </w:rPr>
         <w:drawing>
-          <wp:inline distT="0" distB="0" distL="0" distR="0" wp14:anchorId="56293AA0" wp14:editId="06BAFFBE">
-            <wp:extent cx="1390721" cy="152408"/>
+          <wp:inline distT="0" distB="0" distL="0" distR="0" wp14:anchorId="07F12B47" wp14:editId="4A160674">
+            <wp:extent cx="857294" cy="120656"/>
             <wp:effectExtent l="0" t="0" r="0" b="0"/>
-            <wp:docPr id="4" name="Image 4"/>
+            <wp:docPr id="3" name="Image 3"/>
             <wp:cNvGraphicFramePr>
               <a:graphicFrameLocks xmlns:a="http://schemas.openxmlformats.org/drawingml/2006/main" noChangeAspect="1"/>
             </wp:cNvGraphicFramePr>
@@ -515,7 +459,7 @@
                   <pic:spPr>
                     <a:xfrm>
                       <a:off x="0" y="0"/>
-                      <a:ext cx="1390721" cy="152408"/>
+                      <a:ext cx="857294" cy="120656"/>
                     </a:xfrm>
                     <a:prstGeom prst="rect">
                       <a:avLst/>
@@ -532,7 +476,7 @@
           <w:sz w:val="24"/>
           <w:szCs w:val="24"/>
         </w:rPr>
-        <w:t>: voir page 4.</w:t>
+        <w:t>: voir page 3.</w:t>
       </w:r>
     </w:p>
     <w:p>
@@ -551,14 +495,15 @@
       </w:r>
       <w:r>
         <w:rPr>
+          <w:noProof/>
           <w:sz w:val="24"/>
           <w:szCs w:val="24"/>
         </w:rPr>
         <w:drawing>
-          <wp:inline distT="0" distB="0" distL="0" distR="0" wp14:anchorId="792309E5" wp14:editId="503F8C34">
-            <wp:extent cx="1124008" cy="158758"/>
+          <wp:inline distT="0" distB="0" distL="0" distR="0" wp14:anchorId="56293AA0" wp14:editId="06BAFFBE">
+            <wp:extent cx="1390721" cy="152408"/>
             <wp:effectExtent l="0" t="0" r="0" b="0"/>
-            <wp:docPr id="5" name="Image 5"/>
+            <wp:docPr id="4" name="Image 4"/>
             <wp:cNvGraphicFramePr>
               <a:graphicFrameLocks xmlns:a="http://schemas.openxmlformats.org/drawingml/2006/main" noChangeAspect="1"/>
             </wp:cNvGraphicFramePr>
@@ -578,7 +523,7 @@
                   <pic:spPr>
                     <a:xfrm>
                       <a:off x="0" y="0"/>
-                      <a:ext cx="1124008" cy="158758"/>
+                      <a:ext cx="1390721" cy="152408"/>
                     </a:xfrm>
                     <a:prstGeom prst="rect">
                       <a:avLst/>
@@ -595,71 +540,19 @@
           <w:sz w:val="24"/>
           <w:szCs w:val="24"/>
         </w:rPr>
-        <w:t>: voir page 5.</w:t>
-      </w:r>
-    </w:p>
-    <w:p>
-      <w:pPr>
-        <w:rPr>
-          <w:sz w:val="24"/>
-          <w:szCs w:val="24"/>
-        </w:rPr>
-      </w:pPr>
-      <w:r>
-        <w:rPr>
-          <w:sz w:val="24"/>
-          <w:szCs w:val="24"/>
-        </w:rPr>
-        <w:t>Tous les employés ont accès à ce menu.</w:t>
-      </w:r>
-    </w:p>
-    <w:p>
-      <w:pPr>
-        <w:rPr>
-          <w:b/>
-          <w:bCs/>
-          <w:sz w:val="32"/>
-          <w:szCs w:val="32"/>
-          <w:u w:val="single"/>
-        </w:rPr>
-      </w:pPr>
-      <w:r>
-        <w:rPr>
-          <w:b/>
-          <w:bCs/>
-          <w:sz w:val="32"/>
-          <w:szCs w:val="32"/>
-          <w:u w:val="single"/>
-        </w:rPr>
-        <w:t>3.</w:t>
-      </w:r>
-      <w:r>
-        <w:rPr>
-          <w:b/>
-          <w:bCs/>
-          <w:sz w:val="32"/>
-          <w:szCs w:val="32"/>
-          <w:u w:val="single"/>
-        </w:rPr>
-        <w:t>Admin</w:t>
-      </w:r>
-      <w:r>
-        <w:rPr>
-          <w:b/>
-          <w:bCs/>
-          <w:sz w:val="32"/>
-          <w:szCs w:val="32"/>
-          <w:u w:val="single"/>
-        </w:rPr>
-        <w:t>istrateur</w:t>
-      </w:r>
-      <w:r>
-        <w:rPr>
-          <w:b/>
-          <w:bCs/>
-          <w:sz w:val="32"/>
-          <w:szCs w:val="32"/>
-          <w:u w:val="single"/>
+        <w:t xml:space="preserve">: voir page </w:t>
+      </w:r>
+      <w:r>
+        <w:rPr>
+          <w:sz w:val="24"/>
+          <w:szCs w:val="24"/>
+        </w:rPr>
+        <w:t>3</w:t>
+      </w:r>
+      <w:r>
+        <w:rPr>
+          <w:sz w:val="24"/>
+          <w:szCs w:val="24"/>
         </w:rPr>
         <w:t>.</w:t>
       </w:r>
@@ -676,40 +569,19 @@
           <w:sz w:val="24"/>
           <w:szCs w:val="24"/>
         </w:rPr>
-        <w:t>Si l’utilisateur est administrateur du restaurant</w:t>
-      </w:r>
-      <w:r>
-        <w:rPr>
-          <w:sz w:val="24"/>
-          <w:szCs w:val="24"/>
-        </w:rPr>
-        <w:t xml:space="preserve"> alors deux options de plus :</w:t>
-      </w:r>
-    </w:p>
-    <w:p>
-      <w:pPr>
-        <w:rPr>
-          <w:sz w:val="24"/>
-          <w:szCs w:val="24"/>
-        </w:rPr>
-      </w:pPr>
-      <w:r>
-        <w:rPr>
-          <w:sz w:val="24"/>
-          <w:szCs w:val="24"/>
-        </w:rPr>
         <w:t>-</w:t>
       </w:r>
       <w:r>
         <w:rPr>
+          <w:noProof/>
           <w:sz w:val="24"/>
           <w:szCs w:val="24"/>
         </w:rPr>
         <w:drawing>
-          <wp:inline distT="0" distB="0" distL="0" distR="0" wp14:anchorId="61CFBF54" wp14:editId="79EBD23A">
-            <wp:extent cx="939848" cy="215911"/>
+          <wp:inline distT="0" distB="0" distL="0" distR="0" wp14:anchorId="792309E5" wp14:editId="503F8C34">
+            <wp:extent cx="1124008" cy="158758"/>
             <wp:effectExtent l="0" t="0" r="0" b="0"/>
-            <wp:docPr id="8" name="Image 8"/>
+            <wp:docPr id="5" name="Image 5"/>
             <wp:cNvGraphicFramePr>
               <a:graphicFrameLocks xmlns:a="http://schemas.openxmlformats.org/drawingml/2006/main" noChangeAspect="1"/>
             </wp:cNvGraphicFramePr>
@@ -729,7 +601,7 @@
                   <pic:spPr>
                     <a:xfrm>
                       <a:off x="0" y="0"/>
-                      <a:ext cx="939848" cy="215911"/>
+                      <a:ext cx="1124008" cy="158758"/>
                     </a:xfrm>
                     <a:prstGeom prst="rect">
                       <a:avLst/>
@@ -746,7 +618,14 @@
           <w:sz w:val="24"/>
           <w:szCs w:val="24"/>
         </w:rPr>
-        <w:t>: voir page 6</w:t>
+        <w:t xml:space="preserve">: voir page </w:t>
+      </w:r>
+      <w:r>
+        <w:rPr>
+          <w:sz w:val="24"/>
+          <w:szCs w:val="24"/>
+        </w:rPr>
+        <w:t>4</w:t>
       </w:r>
       <w:r>
         <w:rPr>
@@ -768,18 +647,108 @@
           <w:sz w:val="24"/>
           <w:szCs w:val="24"/>
         </w:rPr>
+        <w:t>Tous les employés ont accès à ce menu.</w:t>
+      </w:r>
+    </w:p>
+    <w:p>
+      <w:pPr>
+        <w:jc w:val="center"/>
+        <w:rPr>
+          <w:b/>
+          <w:bCs/>
+          <w:sz w:val="32"/>
+          <w:szCs w:val="32"/>
+          <w:u w:val="single"/>
+        </w:rPr>
+      </w:pPr>
+      <w:r>
+        <w:rPr>
+          <w:b/>
+          <w:bCs/>
+          <w:sz w:val="32"/>
+          <w:szCs w:val="32"/>
+          <w:u w:val="single"/>
+        </w:rPr>
+        <w:t>3.</w:t>
+      </w:r>
+      <w:r>
+        <w:rPr>
+          <w:b/>
+          <w:bCs/>
+          <w:sz w:val="32"/>
+          <w:szCs w:val="32"/>
+          <w:u w:val="single"/>
+        </w:rPr>
+        <w:t>Admin</w:t>
+      </w:r>
+      <w:r>
+        <w:rPr>
+          <w:b/>
+          <w:bCs/>
+          <w:sz w:val="32"/>
+          <w:szCs w:val="32"/>
+          <w:u w:val="single"/>
+        </w:rPr>
+        <w:t>istrateur</w:t>
+      </w:r>
+      <w:r>
+        <w:rPr>
+          <w:b/>
+          <w:bCs/>
+          <w:sz w:val="32"/>
+          <w:szCs w:val="32"/>
+          <w:u w:val="single"/>
+        </w:rPr>
+        <w:t>.</w:t>
+      </w:r>
+    </w:p>
+    <w:p>
+      <w:pPr>
+        <w:rPr>
+          <w:sz w:val="24"/>
+          <w:szCs w:val="24"/>
+        </w:rPr>
+      </w:pPr>
+      <w:r>
+        <w:rPr>
+          <w:sz w:val="24"/>
+          <w:szCs w:val="24"/>
+        </w:rPr>
+        <w:t>Si l’utilisateur est administrateur du restaurant</w:t>
+      </w:r>
+      <w:r>
+        <w:rPr>
+          <w:sz w:val="24"/>
+          <w:szCs w:val="24"/>
+        </w:rPr>
+        <w:t xml:space="preserve"> alors deux options de plus :</w:t>
+      </w:r>
+    </w:p>
+    <w:p>
+      <w:pPr>
+        <w:rPr>
+          <w:sz w:val="24"/>
+          <w:szCs w:val="24"/>
+        </w:rPr>
+      </w:pPr>
+      <w:r>
+        <w:rPr>
+          <w:sz w:val="24"/>
+          <w:szCs w:val="24"/>
+        </w:rPr>
         <w:t>-</w:t>
       </w:r>
       <w:r>
         <w:rPr>
+          <w:noProof/>
           <w:sz w:val="24"/>
           <w:szCs w:val="24"/>
         </w:rPr>
         <w:drawing>
-          <wp:inline distT="0" distB="0" distL="0" distR="0" wp14:anchorId="66E198C7" wp14:editId="77AEEF4B">
-            <wp:extent cx="1124008" cy="158758"/>
+          <wp:inline distT="0" distB="0" distL="0" distR="0" wp14:anchorId="61CFBF54" wp14:editId="79EBD23A">
+            <wp:extent cx="939848" cy="215911"/>
             <wp:effectExtent l="0" t="0" r="0" b="0"/>
-            <wp:docPr id="9" name="Image 9"/>
+            <wp:docPr id="8" name="Image 8"/>
             <wp:cNvGraphicFramePr>
               <a:graphicFrameLocks xmlns:a="http://schemas.openxmlformats.org/drawingml/2006/main" noChangeAspect="1"/>
             </wp:cNvGraphicFramePr>
@@ -799,7 +768,7 @@
                   <pic:spPr>
                     <a:xfrm>
                       <a:off x="0" y="0"/>
-                      <a:ext cx="1124008" cy="158758"/>
+                      <a:ext cx="939848" cy="215911"/>
                     </a:xfrm>
                     <a:prstGeom prst="rect">
                       <a:avLst/>
@@ -816,90 +785,14 @@
           <w:sz w:val="24"/>
           <w:szCs w:val="24"/>
         </w:rPr>
-        <w:t> : voir page 7.</w:t>
-      </w:r>
-    </w:p>
-    <w:p>
-      <w:pPr>
-        <w:rPr>
-          <w:sz w:val="24"/>
-          <w:szCs w:val="24"/>
-        </w:rPr>
-      </w:pPr>
-      <w:r>
-        <w:rPr>
-          <w:sz w:val="24"/>
-          <w:szCs w:val="24"/>
-        </w:rPr>
-        <w:t>Seuls les employés dont le matricule commence par 1 peuvent accéder à ce menu.</w:t>
-      </w:r>
-      <w:r>
-        <w:rPr>
-          <w:sz w:val="24"/>
-          <w:szCs w:val="24"/>
-        </w:rPr>
-        <w:br/>
-        <w:t>Le patron a accès à ce menu.</w:t>
-      </w:r>
-    </w:p>
-    <w:p>
-      <w:pPr>
-        <w:rPr>
-          <w:sz w:val="24"/>
-          <w:szCs w:val="24"/>
-        </w:rPr>
-      </w:pPr>
-    </w:p>
-    <w:p>
-      <w:pPr>
-        <w:rPr>
-          <w:sz w:val="24"/>
-          <w:szCs w:val="24"/>
-        </w:rPr>
-      </w:pPr>
-    </w:p>
-    <w:p>
-      <w:pPr>
-        <w:rPr>
-          <w:sz w:val="24"/>
-          <w:szCs w:val="24"/>
-        </w:rPr>
-      </w:pPr>
-    </w:p>
-    <w:p>
-      <w:pPr>
-        <w:rPr>
-          <w:b/>
-          <w:bCs/>
-          <w:sz w:val="32"/>
-          <w:szCs w:val="32"/>
-          <w:u w:val="single"/>
-        </w:rPr>
-      </w:pPr>
-      <w:r>
-        <w:rPr>
-          <w:b/>
-          <w:bCs/>
-          <w:sz w:val="32"/>
-          <w:szCs w:val="32"/>
-          <w:u w:val="single"/>
-        </w:rPr>
-        <w:t xml:space="preserve">4.Reservation. </w:t>
-      </w:r>
-    </w:p>
-    <w:p>
-      <w:pPr>
-        <w:rPr>
-          <w:sz w:val="24"/>
-          <w:szCs w:val="24"/>
-        </w:rPr>
-      </w:pPr>
-      <w:r>
-        <w:rPr>
-          <w:sz w:val="24"/>
-          <w:szCs w:val="24"/>
-        </w:rPr>
-        <w:t xml:space="preserve">Ce sous-menu donne accès aux actions suivante : </w:t>
+        <w:t>: voir page 6</w:t>
+      </w:r>
+      <w:r>
+        <w:rPr>
+          <w:sz w:val="24"/>
+          <w:szCs w:val="24"/>
+        </w:rPr>
+        <w:t>.</w:t>
       </w:r>
     </w:p>
     <w:p>
@@ -918,14 +811,15 @@
       </w:r>
       <w:r>
         <w:rPr>
+          <w:noProof/>
           <w:sz w:val="24"/>
           <w:szCs w:val="24"/>
         </w:rPr>
         <w:drawing>
-          <wp:inline distT="0" distB="0" distL="0" distR="0" wp14:anchorId="6B2B598D" wp14:editId="79175980">
-            <wp:extent cx="1873346" cy="158758"/>
+          <wp:inline distT="0" distB="0" distL="0" distR="0" wp14:anchorId="66E198C7" wp14:editId="77AEEF4B">
+            <wp:extent cx="1124008" cy="158758"/>
             <wp:effectExtent l="0" t="0" r="0" b="0"/>
-            <wp:docPr id="10" name="Image 10"/>
+            <wp:docPr id="9" name="Image 9"/>
             <wp:cNvGraphicFramePr>
               <a:graphicFrameLocks xmlns:a="http://schemas.openxmlformats.org/drawingml/2006/main" noChangeAspect="1"/>
             </wp:cNvGraphicFramePr>
@@ -945,7 +839,7 @@
                   <pic:spPr>
                     <a:xfrm>
                       <a:off x="0" y="0"/>
-                      <a:ext cx="1873346" cy="158758"/>
+                      <a:ext cx="1124008" cy="158758"/>
                     </a:xfrm>
                     <a:prstGeom prst="rect">
                       <a:avLst/>
@@ -957,6 +851,97 @@
           </wp:inline>
         </w:drawing>
       </w:r>
+      <w:r>
+        <w:rPr>
+          <w:sz w:val="24"/>
+          <w:szCs w:val="24"/>
+        </w:rPr>
+        <w:t> : voir page 7.</w:t>
+      </w:r>
+    </w:p>
+    <w:p>
+      <w:pPr>
+        <w:rPr>
+          <w:sz w:val="24"/>
+          <w:szCs w:val="24"/>
+        </w:rPr>
+      </w:pPr>
+      <w:r>
+        <w:rPr>
+          <w:sz w:val="24"/>
+          <w:szCs w:val="24"/>
+        </w:rPr>
+        <w:t>Seuls les employés dont le matricule commence par 1 peuvent accéder à ce menu.</w:t>
+      </w:r>
+      <w:r>
+        <w:rPr>
+          <w:sz w:val="24"/>
+          <w:szCs w:val="24"/>
+        </w:rPr>
+        <w:br/>
+        <w:t>Le patron a accès à ce menu.</w:t>
+      </w:r>
+      <w:r>
+        <w:rPr>
+          <w:sz w:val="24"/>
+          <w:szCs w:val="24"/>
+        </w:rPr>
+        <w:t xml:space="preserve"> </w:t>
+      </w:r>
+    </w:p>
+    <w:p>
+      <w:pPr>
+        <w:rPr>
+          <w:sz w:val="24"/>
+          <w:szCs w:val="24"/>
+        </w:rPr>
+      </w:pPr>
+    </w:p>
+    <w:p>
+      <w:pPr>
+        <w:rPr>
+          <w:sz w:val="24"/>
+          <w:szCs w:val="24"/>
+        </w:rPr>
+      </w:pPr>
+    </w:p>
+    <w:p>
+      <w:pPr>
+        <w:jc w:val="center"/>
+        <w:rPr>
+          <w:b/>
+          <w:bCs/>
+          <w:sz w:val="32"/>
+          <w:szCs w:val="32"/>
+          <w:u w:val="single"/>
+        </w:rPr>
+      </w:pPr>
+      <w:r>
+        <w:rPr>
+          <w:b/>
+          <w:bCs/>
+          <w:sz w:val="32"/>
+          <w:szCs w:val="32"/>
+          <w:u w:val="single"/>
+        </w:rPr>
+        <w:lastRenderedPageBreak/>
+        <w:t>4.Reservation.</w:t>
+      </w:r>
+    </w:p>
+    <w:p>
+      <w:pPr>
+        <w:rPr>
+          <w:sz w:val="24"/>
+          <w:szCs w:val="24"/>
+        </w:rPr>
+      </w:pPr>
+      <w:r>
+        <w:rPr>
+          <w:sz w:val="24"/>
+          <w:szCs w:val="24"/>
+        </w:rPr>
+        <w:t xml:space="preserve">Ce sous-menu donne accès aux actions suivante : </w:t>
+      </w:r>
     </w:p>
     <w:p>
       <w:pPr>
@@ -974,14 +959,15 @@
       </w:r>
       <w:r>
         <w:rPr>
+          <w:noProof/>
           <w:sz w:val="24"/>
           <w:szCs w:val="24"/>
         </w:rPr>
         <w:drawing>
-          <wp:inline distT="0" distB="0" distL="0" distR="0" wp14:anchorId="2930D273" wp14:editId="5106411F">
-            <wp:extent cx="1911448" cy="158758"/>
+          <wp:inline distT="0" distB="0" distL="0" distR="0" wp14:anchorId="6B2B598D" wp14:editId="79175980">
+            <wp:extent cx="1873346" cy="158758"/>
             <wp:effectExtent l="0" t="0" r="0" b="0"/>
-            <wp:docPr id="11" name="Image 11"/>
+            <wp:docPr id="10" name="Image 10"/>
             <wp:cNvGraphicFramePr>
               <a:graphicFrameLocks xmlns:a="http://schemas.openxmlformats.org/drawingml/2006/main" noChangeAspect="1"/>
             </wp:cNvGraphicFramePr>
@@ -1001,7 +987,7 @@
                   <pic:spPr>
                     <a:xfrm>
                       <a:off x="0" y="0"/>
-                      <a:ext cx="1911448" cy="158758"/>
+                      <a:ext cx="1873346" cy="158758"/>
                     </a:xfrm>
                     <a:prstGeom prst="rect">
                       <a:avLst/>
@@ -1030,14 +1016,15 @@
       </w:r>
       <w:r>
         <w:rPr>
+          <w:noProof/>
           <w:sz w:val="24"/>
           <w:szCs w:val="24"/>
         </w:rPr>
         <w:drawing>
-          <wp:inline distT="0" distB="0" distL="0" distR="0" wp14:anchorId="7B023FA3" wp14:editId="20505511">
-            <wp:extent cx="1962251" cy="139707"/>
+          <wp:inline distT="0" distB="0" distL="0" distR="0" wp14:anchorId="2930D273" wp14:editId="5106411F">
+            <wp:extent cx="1911448" cy="158758"/>
             <wp:effectExtent l="0" t="0" r="0" b="0"/>
-            <wp:docPr id="12" name="Image 12"/>
+            <wp:docPr id="11" name="Image 11"/>
             <wp:cNvGraphicFramePr>
               <a:graphicFrameLocks xmlns:a="http://schemas.openxmlformats.org/drawingml/2006/main" noChangeAspect="1"/>
             </wp:cNvGraphicFramePr>
@@ -1057,7 +1044,7 @@
                   <pic:spPr>
                     <a:xfrm>
                       <a:off x="0" y="0"/>
-                      <a:ext cx="1962251" cy="139707"/>
+                      <a:ext cx="1911448" cy="158758"/>
                     </a:xfrm>
                     <a:prstGeom prst="rect">
                       <a:avLst/>
@@ -1086,14 +1073,15 @@
       </w:r>
       <w:r>
         <w:rPr>
+          <w:noProof/>
           <w:sz w:val="24"/>
           <w:szCs w:val="24"/>
         </w:rPr>
         <w:drawing>
-          <wp:inline distT="0" distB="0" distL="0" distR="0" wp14:anchorId="4D4A3E7E" wp14:editId="344C42BD">
-            <wp:extent cx="1066855" cy="139707"/>
+          <wp:inline distT="0" distB="0" distL="0" distR="0" wp14:anchorId="7B023FA3" wp14:editId="20505511">
+            <wp:extent cx="1962251" cy="139707"/>
             <wp:effectExtent l="0" t="0" r="0" b="0"/>
-            <wp:docPr id="13" name="Image 13"/>
+            <wp:docPr id="12" name="Image 12"/>
             <wp:cNvGraphicFramePr>
               <a:graphicFrameLocks xmlns:a="http://schemas.openxmlformats.org/drawingml/2006/main" noChangeAspect="1"/>
             </wp:cNvGraphicFramePr>
@@ -1113,7 +1101,7 @@
                   <pic:spPr>
                     <a:xfrm>
                       <a:off x="0" y="0"/>
-                      <a:ext cx="1066855" cy="139707"/>
+                      <a:ext cx="1962251" cy="139707"/>
                     </a:xfrm>
                     <a:prstGeom prst="rect">
                       <a:avLst/>
@@ -1129,46 +1117,28 @@
     <w:p>
       <w:pPr>
         <w:rPr>
-          <w:b/>
-          <w:bCs/>
-          <w:sz w:val="28"/>
-          <w:szCs w:val="28"/>
-          <w:u w:val="single"/>
-        </w:rPr>
-      </w:pPr>
-      <w:r>
-        <w:rPr>
-          <w:b/>
-          <w:bCs/>
-          <w:sz w:val="28"/>
-          <w:szCs w:val="28"/>
-          <w:u w:val="single"/>
-        </w:rPr>
-        <w:t>1.Ajouter une réservation :</w:t>
-      </w:r>
-    </w:p>
-    <w:p>
-      <w:pPr>
-        <w:pStyle w:val="Sansinterligne"/>
-      </w:pPr>
-      <w:r>
-        <w:t>Cette commande</w:t>
-      </w:r>
-      <w:r>
-        <w:t xml:space="preserve"> permet d’ajouter une réservation au restaurant. Elle</w:t>
-      </w:r>
-      <w:r>
-        <w:t xml:space="preserve"> demande à l’utilisateur la date de la réservation et le nombre de personne.</w:t>
-      </w:r>
-      <w:r>
-        <w:br/>
-      </w:r>
-      <w:r>
+          <w:sz w:val="24"/>
+          <w:szCs w:val="24"/>
+        </w:rPr>
+      </w:pPr>
+      <w:r>
+        <w:rPr>
+          <w:sz w:val="24"/>
+          <w:szCs w:val="24"/>
+        </w:rPr>
+        <w:t>-</w:t>
+      </w:r>
+      <w:r>
+        <w:rPr>
+          <w:noProof/>
+          <w:sz w:val="24"/>
+          <w:szCs w:val="24"/>
+        </w:rPr>
         <w:drawing>
-          <wp:inline distT="0" distB="0" distL="0" distR="0" wp14:anchorId="4AFD8A60" wp14:editId="7BB274BD">
-            <wp:extent cx="3124361" cy="463574"/>
+          <wp:inline distT="0" distB="0" distL="0" distR="0" wp14:anchorId="4D4A3E7E" wp14:editId="344C42BD">
+            <wp:extent cx="1066855" cy="139707"/>
             <wp:effectExtent l="0" t="0" r="0" b="0"/>
-            <wp:docPr id="15" name="Image 15"/>
+            <wp:docPr id="13" name="Image 13"/>
             <wp:cNvGraphicFramePr>
               <a:graphicFrameLocks xmlns:a="http://schemas.openxmlformats.org/drawingml/2006/main" noChangeAspect="1"/>
             </wp:cNvGraphicFramePr>
@@ -1188,7 +1158,7 @@
                   <pic:spPr>
                     <a:xfrm>
                       <a:off x="0" y="0"/>
-                      <a:ext cx="3124361" cy="463574"/>
+                      <a:ext cx="1066855" cy="139707"/>
                     </a:xfrm>
                     <a:prstGeom prst="rect">
                       <a:avLst/>
@@ -1204,111 +1174,59 @@
     <w:p>
       <w:pPr>
         <w:rPr>
-          <w:sz w:val="24"/>
-          <w:szCs w:val="24"/>
-        </w:rPr>
-      </w:pPr>
-      <w:r>
-        <w:rPr>
-          <w:sz w:val="24"/>
-          <w:szCs w:val="24"/>
-        </w:rPr>
-        <w:t xml:space="preserve">L’utilisateur doit entrer une date de l’année civile courante et un nombre de personne. </w:t>
-      </w:r>
-    </w:p>
-    <w:p>
-      <w:pPr>
-        <w:rPr>
-          <w:sz w:val="24"/>
-          <w:szCs w:val="24"/>
-        </w:rPr>
-      </w:pPr>
-      <w:r>
-        <w:rPr>
-          <w:sz w:val="24"/>
-          <w:szCs w:val="24"/>
-        </w:rPr>
-        <w:t>Si l’utilisateur entre :</w:t>
-      </w:r>
-    </w:p>
-    <w:p>
-      <w:pPr>
-        <w:spacing w:line="240" w:lineRule="auto"/>
-        <w:rPr>
-          <w:sz w:val="24"/>
-          <w:szCs w:val="24"/>
-        </w:rPr>
-      </w:pPr>
-      <w:r>
-        <w:rPr>
-          <w:sz w:val="24"/>
-          <w:szCs w:val="24"/>
-        </w:rPr>
-        <w:t>-une date passée.</w:t>
-      </w:r>
-    </w:p>
-    <w:p>
-      <w:pPr>
-        <w:spacing w:line="240" w:lineRule="auto"/>
-        <w:rPr>
-          <w:sz w:val="24"/>
-          <w:szCs w:val="24"/>
-        </w:rPr>
-      </w:pPr>
-      <w:r>
-        <w:rPr>
-          <w:sz w:val="24"/>
-          <w:szCs w:val="24"/>
-        </w:rPr>
-        <w:t>-une date de l’année suivante.</w:t>
-      </w:r>
-    </w:p>
-    <w:p>
-      <w:pPr>
-        <w:spacing w:line="240" w:lineRule="auto"/>
-        <w:rPr>
-          <w:sz w:val="24"/>
-          <w:szCs w:val="24"/>
-        </w:rPr>
-      </w:pPr>
-      <w:r>
-        <w:rPr>
-          <w:sz w:val="24"/>
-          <w:szCs w:val="24"/>
-        </w:rPr>
-        <w:t>-un mauvais format.</w:t>
-      </w:r>
-    </w:p>
-    <w:p>
-      <w:pPr>
-        <w:spacing w:line="240" w:lineRule="auto"/>
+          <w:b/>
+          <w:bCs/>
+          <w:sz w:val="28"/>
+          <w:szCs w:val="28"/>
+          <w:u w:val="single"/>
+        </w:rPr>
+      </w:pPr>
+      <w:r>
+        <w:rPr>
+          <w:b/>
+          <w:bCs/>
+          <w:sz w:val="28"/>
+          <w:szCs w:val="28"/>
+          <w:u w:val="single"/>
+        </w:rPr>
+        <w:t>a)</w:t>
+      </w:r>
+      <w:r>
+        <w:rPr>
+          <w:b/>
+          <w:bCs/>
+          <w:sz w:val="28"/>
+          <w:szCs w:val="28"/>
+          <w:u w:val="single"/>
+        </w:rPr>
+        <w:t>Ajouter une réservation :</w:t>
+      </w:r>
+    </w:p>
+    <w:p>
+      <w:pPr>
+        <w:pStyle w:val="Sansinterligne"/>
+      </w:pPr>
+      <w:r>
+        <w:t>Cette commande</w:t>
+      </w:r>
+      <w:r>
+        <w:t xml:space="preserve"> permet d’ajouter une réservation au restaurant. Elle</w:t>
+      </w:r>
+      <w:r>
+        <w:t xml:space="preserve"> demande à l’utilisateur la date de la réservation et le nombre de personne.</w:t>
+      </w:r>
+      <w:r>
+        <w:br/>
+      </w:r>
+      <w:r>
         <w:rPr>
           <w:noProof/>
         </w:rPr>
-      </w:pPr>
-      <w:r>
-        <w:rPr>
-          <w:sz w:val="24"/>
-          <w:szCs w:val="24"/>
-        </w:rPr>
-        <w:t>Alors le programme affiche le message suivant :</w:t>
-      </w:r>
-      <w:r>
-        <w:rPr>
-          <w:noProof/>
-        </w:rPr>
-        <w:t xml:space="preserve"> </w:t>
-      </w:r>
-      <w:r>
-        <w:rPr>
-          <w:sz w:val="24"/>
-          <w:szCs w:val="24"/>
-        </w:rPr>
         <w:drawing>
-          <wp:inline distT="0" distB="0" distL="0" distR="0" wp14:anchorId="4BF1B6E2" wp14:editId="1301D293">
-            <wp:extent cx="1752690" cy="158758"/>
+          <wp:inline distT="0" distB="0" distL="0" distR="0" wp14:anchorId="4AFD8A60" wp14:editId="7BB274BD">
+            <wp:extent cx="3124361" cy="463574"/>
             <wp:effectExtent l="0" t="0" r="0" b="0"/>
-            <wp:docPr id="17" name="Image 17"/>
+            <wp:docPr id="15" name="Image 15"/>
             <wp:cNvGraphicFramePr>
               <a:graphicFrameLocks xmlns:a="http://schemas.openxmlformats.org/drawingml/2006/main" noChangeAspect="1"/>
             </wp:cNvGraphicFramePr>
@@ -1328,7 +1246,7 @@
                   <pic:spPr>
                     <a:xfrm>
                       <a:off x="0" y="0"/>
-                      <a:ext cx="1752690" cy="158758"/>
+                      <a:ext cx="3124361" cy="463574"/>
                     </a:xfrm>
                     <a:prstGeom prst="rect">
                       <a:avLst/>
@@ -1340,35 +1258,110 @@
           </wp:inline>
         </w:drawing>
       </w:r>
-      <w:r>
+    </w:p>
+    <w:p>
+      <w:pPr>
+        <w:rPr>
+          <w:sz w:val="24"/>
+          <w:szCs w:val="24"/>
+        </w:rPr>
+      </w:pPr>
+      <w:r>
+        <w:rPr>
+          <w:sz w:val="24"/>
+          <w:szCs w:val="24"/>
+        </w:rPr>
+        <w:t xml:space="preserve">L’utilisateur doit entrer une date de l’année civile courante et un nombre de personne. </w:t>
+      </w:r>
+    </w:p>
+    <w:p>
+      <w:pPr>
+        <w:rPr>
+          <w:sz w:val="24"/>
+          <w:szCs w:val="24"/>
+        </w:rPr>
+      </w:pPr>
+      <w:r>
+        <w:rPr>
+          <w:sz w:val="24"/>
+          <w:szCs w:val="24"/>
+        </w:rPr>
+        <w:t>Si l’utilisateur entre</w:t>
+      </w:r>
+      <w:r>
+        <w:rPr>
+          <w:sz w:val="24"/>
+          <w:szCs w:val="24"/>
+        </w:rPr>
+        <w:t xml:space="preserve">, </w:t>
+      </w:r>
+      <w:r>
+        <w:rPr>
+          <w:sz w:val="24"/>
+          <w:szCs w:val="24"/>
+        </w:rPr>
+        <w:t>une date passée</w:t>
+      </w:r>
+      <w:r>
+        <w:rPr>
+          <w:sz w:val="24"/>
+          <w:szCs w:val="24"/>
+        </w:rPr>
+        <w:t xml:space="preserve">, </w:t>
+      </w:r>
+      <w:r>
+        <w:rPr>
+          <w:sz w:val="24"/>
+          <w:szCs w:val="24"/>
+        </w:rPr>
+        <w:t>une date de l’année suivante</w:t>
+      </w:r>
+      <w:r>
+        <w:rPr>
+          <w:sz w:val="24"/>
+          <w:szCs w:val="24"/>
+        </w:rPr>
+        <w:t xml:space="preserve">, </w:t>
+      </w:r>
+      <w:r>
+        <w:rPr>
+          <w:sz w:val="24"/>
+          <w:szCs w:val="24"/>
+        </w:rPr>
+        <w:t>un mauvais format.</w:t>
+      </w:r>
+    </w:p>
+    <w:p>
+      <w:pPr>
+        <w:spacing w:line="240" w:lineRule="auto"/>
         <w:rPr>
           <w:noProof/>
         </w:rPr>
-        <w:t xml:space="preserve"> et redemande la date.</w:t>
-      </w:r>
-    </w:p>
-    <w:p>
-      <w:pPr>
-        <w:spacing w:line="240" w:lineRule="auto"/>
+      </w:pPr>
+      <w:r>
+        <w:rPr>
+          <w:sz w:val="24"/>
+          <w:szCs w:val="24"/>
+        </w:rPr>
+        <w:t>Alors le programme affiche le message suivant :</w:t>
+      </w:r>
+      <w:r>
         <w:rPr>
           <w:noProof/>
         </w:rPr>
-      </w:pPr>
+        <w:t xml:space="preserve"> </w:t>
+      </w:r>
       <w:r>
         <w:rPr>
           <w:noProof/>
-        </w:rPr>
-        <w:t xml:space="preserve">Si le restaurant n’a pas de table assez grande pour la reservation alors le programme affiche le message suivant : </w:t>
-      </w:r>
-      <w:r>
-        <w:rPr>
-          <w:noProof/>
+          <w:sz w:val="24"/>
+          <w:szCs w:val="24"/>
         </w:rPr>
         <w:drawing>
-          <wp:inline distT="0" distB="0" distL="0" distR="0" wp14:anchorId="7733DDE4" wp14:editId="1BD45B4E">
-            <wp:extent cx="5200917" cy="171459"/>
+          <wp:inline distT="0" distB="0" distL="0" distR="0" wp14:anchorId="4BF1B6E2" wp14:editId="1301D293">
+            <wp:extent cx="1752690" cy="158758"/>
             <wp:effectExtent l="0" t="0" r="0" b="0"/>
-            <wp:docPr id="18" name="Image 18"/>
+            <wp:docPr id="17" name="Image 17"/>
             <wp:cNvGraphicFramePr>
               <a:graphicFrameLocks xmlns:a="http://schemas.openxmlformats.org/drawingml/2006/main" noChangeAspect="1"/>
             </wp:cNvGraphicFramePr>
@@ -1388,7 +1381,7 @@
                   <pic:spPr>
                     <a:xfrm>
                       <a:off x="0" y="0"/>
-                      <a:ext cx="5200917" cy="171459"/>
+                      <a:ext cx="1752690" cy="158758"/>
                     </a:xfrm>
                     <a:prstGeom prst="rect">
                       <a:avLst/>
@@ -1404,89 +1397,31 @@
         <w:rPr>
           <w:noProof/>
         </w:rPr>
-        <w:t xml:space="preserve"> et reviens au menu principal.</w:t>
-      </w:r>
-    </w:p>
-    <w:p>
-      <w:pPr>
-        <w:rPr>
-          <w:b/>
-          <w:bCs/>
-          <w:sz w:val="28"/>
-          <w:szCs w:val="28"/>
-          <w:u w:val="single"/>
-        </w:rPr>
-      </w:pPr>
-      <w:r>
-        <w:rPr>
-          <w:b/>
-          <w:bCs/>
-          <w:sz w:val="28"/>
-          <w:szCs w:val="28"/>
-          <w:u w:val="single"/>
-        </w:rPr>
-        <w:t>2. Annuler une r</w:t>
-      </w:r>
-      <w:r>
-        <w:rPr>
-          <w:b/>
-          <w:bCs/>
-          <w:sz w:val="28"/>
-          <w:szCs w:val="28"/>
-          <w:u w:val="single"/>
-        </w:rPr>
-        <w:t>é</w:t>
-      </w:r>
-      <w:r>
-        <w:rPr>
-          <w:b/>
-          <w:bCs/>
-          <w:sz w:val="28"/>
-          <w:szCs w:val="28"/>
-          <w:u w:val="single"/>
-        </w:rPr>
-        <w:t>servation :</w:t>
-      </w:r>
-    </w:p>
-    <w:p>
-      <w:pPr>
-        <w:rPr>
-          <w:sz w:val="24"/>
-          <w:szCs w:val="24"/>
-        </w:rPr>
-      </w:pPr>
-      <w:r>
-        <w:rPr>
-          <w:sz w:val="24"/>
-          <w:szCs w:val="24"/>
-        </w:rPr>
-        <w:t xml:space="preserve">Cette commande permet d’annuler une réservation existante. Elle demande à l’utilisateur </w:t>
-      </w:r>
-      <w:r>
-        <w:rPr>
-          <w:sz w:val="24"/>
-          <w:szCs w:val="24"/>
-        </w:rPr>
-        <w:t>la date de la réservation et la table.</w:t>
-      </w:r>
-    </w:p>
-    <w:p>
-      <w:pPr>
-        <w:rPr>
-          <w:sz w:val="24"/>
-          <w:szCs w:val="24"/>
-        </w:rPr>
-      </w:pPr>
-      <w:r>
-        <w:rPr>
-          <w:sz w:val="24"/>
-          <w:szCs w:val="24"/>
+        <w:t xml:space="preserve"> et redemande la date.</w:t>
+      </w:r>
+    </w:p>
+    <w:p>
+      <w:pPr>
+        <w:spacing w:line="240" w:lineRule="auto"/>
+        <w:rPr>
+          <w:noProof/>
+        </w:rPr>
+      </w:pPr>
+      <w:r>
+        <w:rPr>
+          <w:noProof/>
+        </w:rPr>
+        <w:t xml:space="preserve">Si le restaurant n’a pas de table assez grande pour la reservation alors le programme affiche le message suivant : </w:t>
+      </w:r>
+      <w:r>
+        <w:rPr>
+          <w:noProof/>
         </w:rPr>
         <w:drawing>
-          <wp:inline distT="0" distB="0" distL="0" distR="0" wp14:anchorId="3A439E18" wp14:editId="4F14D1D0">
-            <wp:extent cx="3149762" cy="444523"/>
+          <wp:inline distT="0" distB="0" distL="0" distR="0" wp14:anchorId="7733DDE4" wp14:editId="1BD45B4E">
+            <wp:extent cx="5200917" cy="171459"/>
             <wp:effectExtent l="0" t="0" r="0" b="0"/>
-            <wp:docPr id="19" name="Image 19"/>
+            <wp:docPr id="18" name="Image 18"/>
             <wp:cNvGraphicFramePr>
               <a:graphicFrameLocks xmlns:a="http://schemas.openxmlformats.org/drawingml/2006/main" noChangeAspect="1"/>
             </wp:cNvGraphicFramePr>
@@ -1506,7 +1441,7 @@
                   <pic:spPr>
                     <a:xfrm>
                       <a:off x="0" y="0"/>
-                      <a:ext cx="3149762" cy="444523"/>
+                      <a:ext cx="5200917" cy="171459"/>
                     </a:xfrm>
                     <a:prstGeom prst="rect">
                       <a:avLst/>
@@ -1518,6 +1453,149 @@
           </wp:inline>
         </w:drawing>
       </w:r>
+      <w:r>
+        <w:rPr>
+          <w:noProof/>
+        </w:rPr>
+        <w:t xml:space="preserve"> et reviens au menu principal.</w:t>
+      </w:r>
+    </w:p>
+    <w:p>
+      <w:pPr>
+        <w:rPr>
+          <w:b/>
+          <w:bCs/>
+          <w:sz w:val="28"/>
+          <w:szCs w:val="28"/>
+          <w:u w:val="single"/>
+        </w:rPr>
+      </w:pPr>
+      <w:r>
+        <w:rPr>
+          <w:b/>
+          <w:bCs/>
+          <w:sz w:val="28"/>
+          <w:szCs w:val="28"/>
+          <w:u w:val="single"/>
+        </w:rPr>
+        <w:t>b)</w:t>
+      </w:r>
+      <w:r>
+        <w:rPr>
+          <w:b/>
+          <w:bCs/>
+          <w:sz w:val="28"/>
+          <w:szCs w:val="28"/>
+          <w:u w:val="single"/>
+        </w:rPr>
+        <w:t xml:space="preserve"> Annuler une r</w:t>
+      </w:r>
+      <w:r>
+        <w:rPr>
+          <w:b/>
+          <w:bCs/>
+          <w:sz w:val="28"/>
+          <w:szCs w:val="28"/>
+          <w:u w:val="single"/>
+        </w:rPr>
+        <w:t>é</w:t>
+      </w:r>
+      <w:r>
+        <w:rPr>
+          <w:b/>
+          <w:bCs/>
+          <w:sz w:val="28"/>
+          <w:szCs w:val="28"/>
+          <w:u w:val="single"/>
+        </w:rPr>
+        <w:t>servation :</w:t>
+      </w:r>
+    </w:p>
+    <w:p>
+      <w:pPr>
+        <w:rPr>
+          <w:sz w:val="24"/>
+          <w:szCs w:val="24"/>
+        </w:rPr>
+      </w:pPr>
+      <w:r>
+        <w:rPr>
+          <w:noProof/>
+          <w:sz w:val="24"/>
+          <w:szCs w:val="24"/>
+        </w:rPr>
+        <w:drawing>
+          <wp:anchor distT="0" distB="0" distL="114300" distR="114300" simplePos="0" relativeHeight="251658240" behindDoc="1" locked="0" layoutInCell="1" allowOverlap="1" wp14:anchorId="3A439E18" wp14:editId="2888B192">
+            <wp:simplePos x="0" y="0"/>
+            <wp:positionH relativeFrom="column">
+              <wp:posOffset>2078355</wp:posOffset>
+            </wp:positionH>
+            <wp:positionV relativeFrom="paragraph">
+              <wp:posOffset>198755</wp:posOffset>
+            </wp:positionV>
+            <wp:extent cx="3149762" cy="444523"/>
+            <wp:effectExtent l="0" t="0" r="0" b="0"/>
+            <wp:wrapNone/>
+            <wp:docPr id="19" name="Image 19"/>
+            <wp:cNvGraphicFramePr>
+              <a:graphicFrameLocks xmlns:a="http://schemas.openxmlformats.org/drawingml/2006/main" noChangeAspect="1"/>
+            </wp:cNvGraphicFramePr>
+            <a:graphic xmlns:a="http://schemas.openxmlformats.org/drawingml/2006/main">
+              <a:graphicData uri="http://schemas.openxmlformats.org/drawingml/2006/picture">
+                <pic:pic xmlns:pic="http://schemas.openxmlformats.org/drawingml/2006/picture">
+                  <pic:nvPicPr>
+                    <pic:cNvPr id="1" name=""/>
+                    <pic:cNvPicPr/>
+                  </pic:nvPicPr>
+                  <pic:blipFill>
+                    <a:blip r:embed="rId22">
+                      <a:extLst>
+                        <a:ext uri="{28A0092B-C50C-407E-A947-70E740481C1C}">
+                          <a14:useLocalDpi xmlns:a14="http://schemas.microsoft.com/office/drawing/2010/main" val="0"/>
+                        </a:ext>
+                      </a:extLst>
+                    </a:blip>
+                    <a:stretch>
+                      <a:fillRect/>
+                    </a:stretch>
+                  </pic:blipFill>
+                  <pic:spPr>
+                    <a:xfrm>
+                      <a:off x="0" y="0"/>
+                      <a:ext cx="3149762" cy="444523"/>
+                    </a:xfrm>
+                    <a:prstGeom prst="rect">
+                      <a:avLst/>
+                    </a:prstGeom>
+                  </pic:spPr>
+                </pic:pic>
+              </a:graphicData>
+            </a:graphic>
+          </wp:anchor>
+        </w:drawing>
+      </w:r>
+      <w:r>
+        <w:rPr>
+          <w:sz w:val="24"/>
+          <w:szCs w:val="24"/>
+        </w:rPr>
+        <w:t xml:space="preserve">Cette commande permet d’annuler une réservation existante. Elle demande à l’utilisateur </w:t>
+      </w:r>
+      <w:r>
+        <w:rPr>
+          <w:sz w:val="24"/>
+          <w:szCs w:val="24"/>
+        </w:rPr>
+        <w:t>la date de la réservation et la table.</w:t>
+      </w:r>
+    </w:p>
+    <w:p>
+      <w:pPr>
+        <w:rPr>
+          <w:sz w:val="24"/>
+          <w:szCs w:val="24"/>
+        </w:rPr>
+      </w:pPr>
     </w:p>
     <w:p>
       <w:pPr>
@@ -1535,6 +1613,7 @@
       </w:r>
       <w:r>
         <w:rPr>
+          <w:noProof/>
           <w:sz w:val="24"/>
           <w:szCs w:val="24"/>
         </w:rPr>
@@ -1554,7 +1633,7 @@
                     <pic:cNvPicPr/>
                   </pic:nvPicPr>
                   <pic:blipFill>
-                    <a:blip r:embed="rId22"/>
+                    <a:blip r:embed="rId23"/>
                     <a:stretch>
                       <a:fillRect/>
                     </a:stretch>
@@ -1574,29 +1653,1204 @@
           </wp:inline>
         </w:drawing>
       </w:r>
-    </w:p>
-    <w:p>
-      <w:pPr>
-        <w:rPr>
-          <w:sz w:val="24"/>
-          <w:szCs w:val="24"/>
-        </w:rPr>
-      </w:pPr>
-    </w:p>
-    <w:p>
-      <w:pPr>
-        <w:rPr>
-          <w:sz w:val="24"/>
-          <w:szCs w:val="24"/>
-        </w:rPr>
-      </w:pPr>
-      <w:r>
-        <w:rPr>
-          <w:sz w:val="24"/>
-          <w:szCs w:val="24"/>
+      <w:r>
+        <w:rPr>
+          <w:sz w:val="24"/>
+          <w:szCs w:val="24"/>
+        </w:rPr>
+        <w:t xml:space="preserve">Et le programme revient au menu principal. </w:t>
+      </w:r>
+    </w:p>
+    <w:p>
+      <w:pPr>
+        <w:rPr>
+          <w:b/>
+          <w:bCs/>
+          <w:sz w:val="28"/>
+          <w:szCs w:val="28"/>
+          <w:u w:val="single"/>
+        </w:rPr>
+      </w:pPr>
+      <w:r>
+        <w:rPr>
+          <w:b/>
+          <w:bCs/>
+          <w:sz w:val="28"/>
+          <w:szCs w:val="28"/>
+          <w:u w:val="single"/>
+        </w:rPr>
+        <w:t>c)</w:t>
+      </w:r>
+      <w:r>
+        <w:rPr>
+          <w:b/>
+          <w:bCs/>
+          <w:sz w:val="28"/>
+          <w:szCs w:val="28"/>
+          <w:u w:val="single"/>
+        </w:rPr>
+        <w:t>Afficher les réservations.</w:t>
+      </w:r>
+    </w:p>
+    <w:p>
+      <w:pPr>
+        <w:rPr>
+          <w:sz w:val="24"/>
+          <w:szCs w:val="24"/>
+        </w:rPr>
+      </w:pPr>
+      <w:r>
+        <w:rPr>
+          <w:sz w:val="24"/>
+          <w:szCs w:val="24"/>
+        </w:rPr>
+        <w:t xml:space="preserve">Cette </w:t>
+      </w:r>
+      <w:r>
+        <w:rPr>
+          <w:sz w:val="24"/>
+          <w:szCs w:val="24"/>
+        </w:rPr>
+        <w:t>commande affiche toutes les réservations du restaurant.</w:t>
+      </w:r>
+    </w:p>
+    <w:p>
+      <w:pPr>
+        <w:rPr>
+          <w:sz w:val="24"/>
+          <w:szCs w:val="24"/>
+        </w:rPr>
+      </w:pPr>
+      <w:r>
+        <w:rPr>
+          <w:sz w:val="24"/>
+          <w:szCs w:val="24"/>
+        </w:rPr>
+        <w:drawing>
+          <wp:inline distT="0" distB="0" distL="0" distR="0" wp14:anchorId="3CFC04B4" wp14:editId="2B4D4AC1">
+            <wp:extent cx="3759393" cy="1016052"/>
+            <wp:effectExtent l="0" t="0" r="0" b="0"/>
+            <wp:docPr id="14" name="Image 14"/>
+            <wp:cNvGraphicFramePr>
+              <a:graphicFrameLocks xmlns:a="http://schemas.openxmlformats.org/drawingml/2006/main" noChangeAspect="1"/>
+            </wp:cNvGraphicFramePr>
+            <a:graphic xmlns:a="http://schemas.openxmlformats.org/drawingml/2006/main">
+              <a:graphicData uri="http://schemas.openxmlformats.org/drawingml/2006/picture">
+                <pic:pic xmlns:pic="http://schemas.openxmlformats.org/drawingml/2006/picture">
+                  <pic:nvPicPr>
+                    <pic:cNvPr id="1" name=""/>
+                    <pic:cNvPicPr/>
+                  </pic:nvPicPr>
+                  <pic:blipFill>
+                    <a:blip r:embed="rId24"/>
+                    <a:stretch>
+                      <a:fillRect/>
+                    </a:stretch>
+                  </pic:blipFill>
+                  <pic:spPr>
+                    <a:xfrm>
+                      <a:off x="0" y="0"/>
+                      <a:ext cx="3759393" cy="1016052"/>
+                    </a:xfrm>
+                    <a:prstGeom prst="rect">
+                      <a:avLst/>
+                    </a:prstGeom>
+                  </pic:spPr>
+                </pic:pic>
+              </a:graphicData>
+            </a:graphic>
+          </wp:inline>
+        </w:drawing>
+      </w:r>
+    </w:p>
+    <w:p>
+      <w:pPr>
+        <w:jc w:val="center"/>
+        <w:rPr>
+          <w:b/>
+          <w:bCs/>
+          <w:sz w:val="32"/>
+          <w:szCs w:val="32"/>
+          <w:u w:val="single"/>
+        </w:rPr>
+      </w:pPr>
+      <w:r>
+        <w:rPr>
+          <w:b/>
+          <w:bCs/>
+          <w:sz w:val="32"/>
+          <w:szCs w:val="32"/>
+          <w:u w:val="single"/>
+        </w:rPr>
+        <w:lastRenderedPageBreak/>
+        <w:t>5</w:t>
+      </w:r>
+      <w:r>
+        <w:rPr>
+          <w:b/>
+          <w:bCs/>
+          <w:sz w:val="32"/>
+          <w:szCs w:val="32"/>
+          <w:u w:val="single"/>
+        </w:rPr>
+        <w:t>.</w:t>
+      </w:r>
+      <w:r>
+        <w:rPr>
+          <w:b/>
+          <w:bCs/>
+          <w:sz w:val="32"/>
+          <w:szCs w:val="32"/>
+          <w:u w:val="single"/>
+        </w:rPr>
+        <w:t>Commande</w:t>
+      </w:r>
+    </w:p>
+    <w:p>
+      <w:pPr>
+        <w:rPr>
+          <w:sz w:val="24"/>
+          <w:szCs w:val="24"/>
+        </w:rPr>
+      </w:pPr>
+      <w:r>
+        <w:rPr>
+          <w:sz w:val="24"/>
+          <w:szCs w:val="24"/>
+        </w:rPr>
+        <w:t xml:space="preserve">Cette action n’est pas un sous-menu. </w:t>
+      </w:r>
+      <w:r>
+        <w:rPr>
+          <w:sz w:val="24"/>
+          <w:szCs w:val="24"/>
+        </w:rPr>
+        <w:t>À la saisie</w:t>
+      </w:r>
+      <w:r>
+        <w:rPr>
+          <w:sz w:val="24"/>
+          <w:szCs w:val="24"/>
+        </w:rPr>
+        <w:t xml:space="preserve"> de cette commande le programme demande le numéro de la table concernée : </w:t>
+      </w:r>
+    </w:p>
+    <w:p>
+      <w:pPr>
+        <w:rPr>
+          <w:sz w:val="24"/>
+          <w:szCs w:val="24"/>
+        </w:rPr>
+      </w:pPr>
+      <w:r>
+        <w:rPr>
+          <w:sz w:val="24"/>
+          <w:szCs w:val="24"/>
+        </w:rPr>
+        <w:drawing>
+          <wp:inline distT="0" distB="0" distL="0" distR="0" wp14:anchorId="3898FA3C" wp14:editId="5B00ED71">
+            <wp:extent cx="5760720" cy="348615"/>
+            <wp:effectExtent l="0" t="0" r="0" b="0"/>
+            <wp:docPr id="16" name="Image 16"/>
+            <wp:cNvGraphicFramePr>
+              <a:graphicFrameLocks xmlns:a="http://schemas.openxmlformats.org/drawingml/2006/main" noChangeAspect="1"/>
+            </wp:cNvGraphicFramePr>
+            <a:graphic xmlns:a="http://schemas.openxmlformats.org/drawingml/2006/main">
+              <a:graphicData uri="http://schemas.openxmlformats.org/drawingml/2006/picture">
+                <pic:pic xmlns:pic="http://schemas.openxmlformats.org/drawingml/2006/picture">
+                  <pic:nvPicPr>
+                    <pic:cNvPr id="1" name=""/>
+                    <pic:cNvPicPr/>
+                  </pic:nvPicPr>
+                  <pic:blipFill>
+                    <a:blip r:embed="rId25"/>
+                    <a:stretch>
+                      <a:fillRect/>
+                    </a:stretch>
+                  </pic:blipFill>
+                  <pic:spPr>
+                    <a:xfrm>
+                      <a:off x="0" y="0"/>
+                      <a:ext cx="5760720" cy="348615"/>
+                    </a:xfrm>
+                    <a:prstGeom prst="rect">
+                      <a:avLst/>
+                    </a:prstGeom>
+                  </pic:spPr>
+                </pic:pic>
+              </a:graphicData>
+            </a:graphic>
+          </wp:inline>
+        </w:drawing>
+      </w:r>
+    </w:p>
+    <w:p>
+      <w:pPr>
+        <w:rPr>
+          <w:sz w:val="24"/>
+          <w:szCs w:val="24"/>
+        </w:rPr>
+      </w:pPr>
+      <w:r>
+        <w:rPr>
+          <w:sz w:val="24"/>
+          <w:szCs w:val="24"/>
+        </w:rPr>
+        <w:t>L’utilisateur dois entrer une table existante, sinon le message suivant s’affichera :</w:t>
+      </w:r>
+    </w:p>
+    <w:p>
+      <w:pPr>
+        <w:rPr>
+          <w:sz w:val="24"/>
+          <w:szCs w:val="24"/>
+        </w:rPr>
+      </w:pPr>
+      <w:r>
+        <w:rPr>
+          <w:sz w:val="24"/>
+          <w:szCs w:val="24"/>
+        </w:rPr>
+        <w:drawing>
+          <wp:inline distT="0" distB="0" distL="0" distR="0" wp14:anchorId="45CA9005" wp14:editId="0703F2BA">
+            <wp:extent cx="1352620" cy="330217"/>
+            <wp:effectExtent l="0" t="0" r="0" b="0"/>
+            <wp:docPr id="21" name="Image 21" descr="Une image contenant texte&#10;&#10;Description générée automatiquement"/>
+            <wp:cNvGraphicFramePr>
+              <a:graphicFrameLocks xmlns:a="http://schemas.openxmlformats.org/drawingml/2006/main" noChangeAspect="1"/>
+            </wp:cNvGraphicFramePr>
+            <a:graphic xmlns:a="http://schemas.openxmlformats.org/drawingml/2006/main">
+              <a:graphicData uri="http://schemas.openxmlformats.org/drawingml/2006/picture">
+                <pic:pic xmlns:pic="http://schemas.openxmlformats.org/drawingml/2006/picture">
+                  <pic:nvPicPr>
+                    <pic:cNvPr id="21" name="Image 21" descr="Une image contenant texte&#10;&#10;Description générée automatiquement"/>
+                    <pic:cNvPicPr/>
+                  </pic:nvPicPr>
+                  <pic:blipFill>
+                    <a:blip r:embed="rId26"/>
+                    <a:stretch>
+                      <a:fillRect/>
+                    </a:stretch>
+                  </pic:blipFill>
+                  <pic:spPr>
+                    <a:xfrm>
+                      <a:off x="0" y="0"/>
+                      <a:ext cx="1352620" cy="330217"/>
+                    </a:xfrm>
+                    <a:prstGeom prst="rect">
+                      <a:avLst/>
+                    </a:prstGeom>
+                  </pic:spPr>
+                </pic:pic>
+              </a:graphicData>
+            </a:graphic>
+          </wp:inline>
+        </w:drawing>
+      </w:r>
+    </w:p>
+    <w:p>
+      <w:pPr>
+        <w:rPr>
+          <w:sz w:val="24"/>
+          <w:szCs w:val="24"/>
+        </w:rPr>
+      </w:pPr>
+      <w:r>
+        <w:rPr>
+          <w:sz w:val="24"/>
+          <w:szCs w:val="24"/>
+        </w:rPr>
+        <w:t xml:space="preserve">Si la table entrée existe, alors </w:t>
+      </w:r>
+      <w:r>
+        <w:rPr>
+          <w:sz w:val="24"/>
+          <w:szCs w:val="24"/>
+        </w:rPr>
+        <w:t xml:space="preserve">l’utilisateur devra choisir entre un plat et une boisson. Il rentre ensuite </w:t>
+      </w:r>
+      <w:proofErr w:type="spellStart"/>
+      <w:r>
+        <w:rPr>
+          <w:sz w:val="24"/>
+          <w:szCs w:val="24"/>
+        </w:rPr>
+        <w:t>l’id</w:t>
+      </w:r>
+      <w:proofErr w:type="spellEnd"/>
+      <w:r>
+        <w:rPr>
+          <w:sz w:val="24"/>
+          <w:szCs w:val="24"/>
+        </w:rPr>
+        <w:t xml:space="preserve"> du plat ou de la boisson.</w:t>
+      </w:r>
+    </w:p>
+    <w:p>
+      <w:pPr>
+        <w:rPr>
+          <w:sz w:val="24"/>
+          <w:szCs w:val="24"/>
+        </w:rPr>
+      </w:pPr>
+      <w:r>
+        <w:rPr>
+          <w:sz w:val="24"/>
+          <w:szCs w:val="24"/>
+        </w:rPr>
+        <w:drawing>
+          <wp:inline distT="0" distB="0" distL="0" distR="0" wp14:anchorId="082E2D11" wp14:editId="6E83A490">
+            <wp:extent cx="3372023" cy="482625"/>
+            <wp:effectExtent l="0" t="0" r="0" b="0"/>
+            <wp:docPr id="22" name="Image 22" descr="Une image contenant texte&#10;&#10;Description générée automatiquement"/>
+            <wp:cNvGraphicFramePr>
+              <a:graphicFrameLocks xmlns:a="http://schemas.openxmlformats.org/drawingml/2006/main" noChangeAspect="1"/>
+            </wp:cNvGraphicFramePr>
+            <a:graphic xmlns:a="http://schemas.openxmlformats.org/drawingml/2006/main">
+              <a:graphicData uri="http://schemas.openxmlformats.org/drawingml/2006/picture">
+                <pic:pic xmlns:pic="http://schemas.openxmlformats.org/drawingml/2006/picture">
+                  <pic:nvPicPr>
+                    <pic:cNvPr id="22" name="Image 22" descr="Une image contenant texte&#10;&#10;Description générée automatiquement"/>
+                    <pic:cNvPicPr/>
+                  </pic:nvPicPr>
+                  <pic:blipFill>
+                    <a:blip r:embed="rId27"/>
+                    <a:stretch>
+                      <a:fillRect/>
+                    </a:stretch>
+                  </pic:blipFill>
+                  <pic:spPr>
+                    <a:xfrm>
+                      <a:off x="0" y="0"/>
+                      <a:ext cx="3372023" cy="482625"/>
+                    </a:xfrm>
+                    <a:prstGeom prst="rect">
+                      <a:avLst/>
+                    </a:prstGeom>
+                  </pic:spPr>
+                </pic:pic>
+              </a:graphicData>
+            </a:graphic>
+          </wp:inline>
+        </w:drawing>
+      </w:r>
+    </w:p>
+    <w:p>
+      <w:pPr>
+        <w:rPr>
+          <w:sz w:val="24"/>
+          <w:szCs w:val="24"/>
+        </w:rPr>
+      </w:pPr>
+      <w:r>
+        <w:rPr>
+          <w:sz w:val="24"/>
+          <w:szCs w:val="24"/>
+        </w:rPr>
+        <w:t>Cette situation se répète jusqu’à ce que l’utilisateur tape 0 dans le choix du type</w:t>
+      </w:r>
+      <w:r>
+        <w:rPr>
+          <w:sz w:val="24"/>
+          <w:szCs w:val="24"/>
+        </w:rPr>
+        <w:t>, alors le programme revient au menu principal.</w:t>
+      </w:r>
+    </w:p>
+    <w:p>
+      <w:pPr>
+        <w:rPr>
+          <w:noProof/>
+        </w:rPr>
+      </w:pPr>
+      <w:r>
+        <w:rPr>
+          <w:sz w:val="24"/>
+          <w:szCs w:val="24"/>
+        </w:rPr>
+        <w:t xml:space="preserve">Si </w:t>
+      </w:r>
+      <w:proofErr w:type="spellStart"/>
+      <w:r>
+        <w:rPr>
+          <w:sz w:val="24"/>
+          <w:szCs w:val="24"/>
+        </w:rPr>
+        <w:t>l’id</w:t>
+      </w:r>
+      <w:proofErr w:type="spellEnd"/>
+      <w:r>
+        <w:rPr>
+          <w:sz w:val="24"/>
+          <w:szCs w:val="24"/>
+        </w:rPr>
+        <w:t xml:space="preserve"> du plat ou de la boisson n’est pas dans la carte, alors le programme renvoie le message suivant</w:t>
+      </w:r>
+      <w:r>
+        <w:rPr>
+          <w:sz w:val="24"/>
+          <w:szCs w:val="24"/>
+        </w:rPr>
+        <w:t> :</w:t>
+      </w:r>
+      <w:r>
+        <w:rPr>
+          <w:noProof/>
         </w:rPr>
         <w:t xml:space="preserve"> </w:t>
       </w:r>
+      <w:r>
+        <w:rPr>
+          <w:sz w:val="24"/>
+          <w:szCs w:val="24"/>
+        </w:rPr>
+        <w:drawing>
+          <wp:inline distT="0" distB="0" distL="0" distR="0" wp14:anchorId="3221139F" wp14:editId="39FA97D3">
+            <wp:extent cx="2406774" cy="139707"/>
+            <wp:effectExtent l="0" t="0" r="0" b="0"/>
+            <wp:docPr id="23" name="Image 23"/>
+            <wp:cNvGraphicFramePr>
+              <a:graphicFrameLocks xmlns:a="http://schemas.openxmlformats.org/drawingml/2006/main" noChangeAspect="1"/>
+            </wp:cNvGraphicFramePr>
+            <a:graphic xmlns:a="http://schemas.openxmlformats.org/drawingml/2006/main">
+              <a:graphicData uri="http://schemas.openxmlformats.org/drawingml/2006/picture">
+                <pic:pic xmlns:pic="http://schemas.openxmlformats.org/drawingml/2006/picture">
+                  <pic:nvPicPr>
+                    <pic:cNvPr id="1" name=""/>
+                    <pic:cNvPicPr/>
+                  </pic:nvPicPr>
+                  <pic:blipFill>
+                    <a:blip r:embed="rId28"/>
+                    <a:stretch>
+                      <a:fillRect/>
+                    </a:stretch>
+                  </pic:blipFill>
+                  <pic:spPr>
+                    <a:xfrm>
+                      <a:off x="0" y="0"/>
+                      <a:ext cx="2406774" cy="139707"/>
+                    </a:xfrm>
+                    <a:prstGeom prst="rect">
+                      <a:avLst/>
+                    </a:prstGeom>
+                  </pic:spPr>
+                </pic:pic>
+              </a:graphicData>
+            </a:graphic>
+          </wp:inline>
+        </w:drawing>
+      </w:r>
+    </w:p>
+    <w:p>
+      <w:pPr>
+        <w:jc w:val="center"/>
+        <w:rPr>
+          <w:b/>
+          <w:bCs/>
+          <w:sz w:val="32"/>
+          <w:szCs w:val="32"/>
+          <w:u w:val="single"/>
+        </w:rPr>
+      </w:pPr>
+      <w:r>
+        <w:rPr>
+          <w:b/>
+          <w:bCs/>
+          <w:sz w:val="32"/>
+          <w:szCs w:val="32"/>
+          <w:u w:val="single"/>
+        </w:rPr>
+        <w:t>6</w:t>
+      </w:r>
+      <w:r>
+        <w:rPr>
+          <w:b/>
+          <w:bCs/>
+          <w:sz w:val="32"/>
+          <w:szCs w:val="32"/>
+          <w:u w:val="single"/>
+        </w:rPr>
+        <w:t>.</w:t>
+      </w:r>
+      <w:r>
+        <w:rPr>
+          <w:b/>
+          <w:bCs/>
+          <w:sz w:val="32"/>
+          <w:szCs w:val="32"/>
+          <w:u w:val="single"/>
+        </w:rPr>
+        <w:t>Imprimer Ticket</w:t>
+      </w:r>
+      <w:r>
+        <w:rPr>
+          <w:b/>
+          <w:bCs/>
+          <w:sz w:val="32"/>
+          <w:szCs w:val="32"/>
+          <w:u w:val="single"/>
+        </w:rPr>
+        <w:t> :</w:t>
+      </w:r>
+    </w:p>
+    <w:p>
+      <w:pPr>
+        <w:rPr>
+          <w:sz w:val="24"/>
+          <w:szCs w:val="24"/>
+        </w:rPr>
+      </w:pPr>
+      <w:r>
+        <w:rPr>
+          <w:sz w:val="24"/>
+          <w:szCs w:val="24"/>
+        </w:rPr>
+        <w:t>Cette commande</w:t>
+      </w:r>
+      <w:r>
+        <w:rPr>
+          <w:sz w:val="24"/>
+          <w:szCs w:val="24"/>
+        </w:rPr>
+        <w:t xml:space="preserve"> permet d’imprimer le ticket d’une table. </w:t>
+      </w:r>
+    </w:p>
+    <w:p>
+      <w:pPr>
+        <w:rPr>
+          <w:sz w:val="24"/>
+          <w:szCs w:val="24"/>
+        </w:rPr>
+      </w:pPr>
+      <w:r>
+        <w:rPr>
+          <w:sz w:val="24"/>
+          <w:szCs w:val="24"/>
+        </w:rPr>
+        <w:t xml:space="preserve">!! ATTENTION !! L’impression du ticket remettra d’office à 0 le compte de la table concernée. </w:t>
+      </w:r>
+    </w:p>
+    <w:p>
+      <w:pPr>
+        <w:rPr>
+          <w:sz w:val="24"/>
+          <w:szCs w:val="24"/>
+        </w:rPr>
+      </w:pPr>
+      <w:r>
+        <w:rPr>
+          <w:sz w:val="24"/>
+          <w:szCs w:val="24"/>
+        </w:rPr>
+        <w:t xml:space="preserve">Une version client </w:t>
+      </w:r>
+      <w:r>
+        <w:rPr>
+          <w:sz w:val="24"/>
+          <w:szCs w:val="24"/>
+        </w:rPr>
+        <w:t>sera mise dans un fichier, et le ticket sera placé a la suite dans la caisse.</w:t>
+      </w:r>
+    </w:p>
+    <w:p>
+      <w:pPr>
+        <w:rPr>
+          <w:sz w:val="24"/>
+          <w:szCs w:val="24"/>
+        </w:rPr>
+      </w:pPr>
+      <w:r>
+        <w:rPr>
+          <w:sz w:val="24"/>
+          <w:szCs w:val="24"/>
+        </w:rPr>
+        <w:t>La commande se pr</w:t>
+      </w:r>
+      <w:r>
+        <w:rPr>
+          <w:sz w:val="24"/>
+          <w:szCs w:val="24"/>
+        </w:rPr>
+        <w:t>é</w:t>
+      </w:r>
+      <w:r>
+        <w:rPr>
+          <w:sz w:val="24"/>
+          <w:szCs w:val="24"/>
+        </w:rPr>
+        <w:t>sente de la façon suivante :</w:t>
+      </w:r>
+    </w:p>
+    <w:p>
+      <w:pPr>
+        <w:rPr>
+          <w:b/>
+          <w:bCs/>
+          <w:sz w:val="32"/>
+          <w:szCs w:val="32"/>
+          <w:u w:val="single"/>
+        </w:rPr>
+      </w:pPr>
+      <w:r>
+        <w:rPr>
+          <w:sz w:val="32"/>
+          <w:szCs w:val="32"/>
+        </w:rPr>
+        <w:drawing>
+          <wp:inline distT="0" distB="0" distL="0" distR="0" wp14:anchorId="3AF8259C" wp14:editId="6C5961E0">
+            <wp:extent cx="5760720" cy="435610"/>
+            <wp:effectExtent l="0" t="0" r="0" b="2540"/>
+            <wp:docPr id="24" name="Image 24"/>
+            <wp:cNvGraphicFramePr>
+              <a:graphicFrameLocks xmlns:a="http://schemas.openxmlformats.org/drawingml/2006/main" noChangeAspect="1"/>
+            </wp:cNvGraphicFramePr>
+            <a:graphic xmlns:a="http://schemas.openxmlformats.org/drawingml/2006/main">
+              <a:graphicData uri="http://schemas.openxmlformats.org/drawingml/2006/picture">
+                <pic:pic xmlns:pic="http://schemas.openxmlformats.org/drawingml/2006/picture">
+                  <pic:nvPicPr>
+                    <pic:cNvPr id="1" name=""/>
+                    <pic:cNvPicPr/>
+                  </pic:nvPicPr>
+                  <pic:blipFill>
+                    <a:blip r:embed="rId29"/>
+                    <a:stretch>
+                      <a:fillRect/>
+                    </a:stretch>
+                  </pic:blipFill>
+                  <pic:spPr>
+                    <a:xfrm>
+                      <a:off x="0" y="0"/>
+                      <a:ext cx="5760720" cy="435610"/>
+                    </a:xfrm>
+                    <a:prstGeom prst="rect">
+                      <a:avLst/>
+                    </a:prstGeom>
+                  </pic:spPr>
+                </pic:pic>
+              </a:graphicData>
+            </a:graphic>
+          </wp:inline>
+        </w:drawing>
+      </w:r>
+    </w:p>
+    <w:p>
+      <w:pPr>
+        <w:jc w:val="center"/>
+        <w:rPr>
+          <w:b/>
+          <w:bCs/>
+          <w:sz w:val="32"/>
+          <w:szCs w:val="32"/>
+          <w:u w:val="single"/>
+        </w:rPr>
+      </w:pPr>
+      <w:r>
+        <w:rPr>
+          <w:b/>
+          <w:bCs/>
+          <w:sz w:val="32"/>
+          <w:szCs w:val="32"/>
+          <w:u w:val="single"/>
+        </w:rPr>
+        <w:t>7.Quitter :</w:t>
+      </w:r>
+    </w:p>
+    <w:p>
+      <w:pPr>
+        <w:rPr>
+          <w:sz w:val="24"/>
+          <w:szCs w:val="24"/>
+        </w:rPr>
+      </w:pPr>
+      <w:r>
+        <w:rPr>
+          <w:sz w:val="24"/>
+          <w:szCs w:val="24"/>
+        </w:rPr>
+        <w:t xml:space="preserve">Cette commande permet de se déconnecter du programme pour laisse la suite à un autre serveur. Cette commande </w:t>
+      </w:r>
+      <w:r>
+        <w:rPr>
+          <w:sz w:val="24"/>
+          <w:szCs w:val="24"/>
+        </w:rPr>
+        <w:t>doit</w:t>
+      </w:r>
+      <w:r>
+        <w:rPr>
+          <w:sz w:val="24"/>
+          <w:szCs w:val="24"/>
+        </w:rPr>
+        <w:t xml:space="preserve"> être effectuée d</w:t>
+      </w:r>
+      <w:r>
+        <w:rPr>
+          <w:sz w:val="24"/>
+          <w:szCs w:val="24"/>
+        </w:rPr>
+        <w:t>ès que l’utilisateur quitte le terminal.</w:t>
+      </w:r>
+    </w:p>
+    <w:p>
+      <w:pPr>
+        <w:rPr>
+          <w:sz w:val="24"/>
+          <w:szCs w:val="24"/>
+        </w:rPr>
+      </w:pPr>
+    </w:p>
+    <w:p>
+      <w:pPr>
+        <w:rPr>
+          <w:sz w:val="24"/>
+          <w:szCs w:val="24"/>
+        </w:rPr>
+      </w:pPr>
+    </w:p>
+    <w:p>
+      <w:pPr>
+        <w:rPr>
+          <w:sz w:val="24"/>
+          <w:szCs w:val="24"/>
+        </w:rPr>
+      </w:pPr>
+    </w:p>
+    <w:p>
+      <w:pPr>
+        <w:rPr>
+          <w:sz w:val="24"/>
+          <w:szCs w:val="24"/>
+        </w:rPr>
+      </w:pPr>
+    </w:p>
+    <w:p>
+      <w:pPr>
+        <w:rPr>
+          <w:sz w:val="24"/>
+          <w:szCs w:val="24"/>
+        </w:rPr>
+      </w:pPr>
+    </w:p>
+    <w:p>
+      <w:pPr>
+        <w:jc w:val="center"/>
+        <w:rPr>
+          <w:b/>
+          <w:bCs/>
+          <w:color w:val="FF0000"/>
+          <w:sz w:val="32"/>
+          <w:szCs w:val="32"/>
+          <w:u w:val="single"/>
+        </w:rPr>
+      </w:pPr>
+      <w:r>
+        <w:rPr>
+          <w:b/>
+          <w:bCs/>
+          <w:color w:val="FF0000"/>
+          <w:sz w:val="32"/>
+          <w:szCs w:val="32"/>
+          <w:u w:val="single"/>
+        </w:rPr>
+        <w:lastRenderedPageBreak/>
+        <w:t>Cette partie ne concerne que les administrateurs.</w:t>
+      </w:r>
+    </w:p>
+    <w:p>
+      <w:pPr>
+        <w:jc w:val="center"/>
+        <w:rPr>
+          <w:b/>
+          <w:bCs/>
+          <w:sz w:val="32"/>
+          <w:szCs w:val="32"/>
+          <w:u w:val="single"/>
+        </w:rPr>
+      </w:pPr>
+      <w:r>
+        <w:rPr>
+          <w:b/>
+          <w:bCs/>
+          <w:sz w:val="32"/>
+          <w:szCs w:val="32"/>
+          <w:u w:val="single"/>
+        </w:rPr>
+        <w:t>8.</w:t>
+      </w:r>
+      <w:r>
+        <w:rPr>
+          <w:b/>
+          <w:bCs/>
+          <w:sz w:val="32"/>
+          <w:szCs w:val="32"/>
+          <w:u w:val="single"/>
+        </w:rPr>
+        <w:t>Personnel</w:t>
+      </w:r>
+      <w:r>
+        <w:rPr>
+          <w:b/>
+          <w:bCs/>
+          <w:sz w:val="32"/>
+          <w:szCs w:val="32"/>
+          <w:u w:val="single"/>
+        </w:rPr>
+        <w:t> :</w:t>
+      </w:r>
+    </w:p>
+    <w:p>
+      <w:pPr>
+        <w:rPr>
+          <w:sz w:val="24"/>
+          <w:szCs w:val="24"/>
+        </w:rPr>
+      </w:pPr>
+      <w:r>
+        <w:rPr>
+          <w:sz w:val="24"/>
+          <w:szCs w:val="24"/>
+        </w:rPr>
+        <w:t xml:space="preserve">Ce sous-menu permet de gérer les employés. Il se décompose en plusieurs </w:t>
+      </w:r>
+      <w:r>
+        <w:rPr>
+          <w:sz w:val="24"/>
+          <w:szCs w:val="24"/>
+        </w:rPr>
+        <w:t>actions</w:t>
+      </w:r>
+      <w:r>
+        <w:rPr>
+          <w:sz w:val="24"/>
+          <w:szCs w:val="24"/>
+        </w:rPr>
+        <w:t> :</w:t>
+      </w:r>
+    </w:p>
+    <w:p>
+      <w:pPr>
+        <w:rPr>
+          <w:sz w:val="24"/>
+          <w:szCs w:val="24"/>
+        </w:rPr>
+      </w:pPr>
+      <w:r>
+        <w:rPr>
+          <w:sz w:val="24"/>
+          <w:szCs w:val="24"/>
+        </w:rPr>
+        <w:t>//screen d</w:t>
+      </w:r>
+      <w:r>
+        <w:rPr>
+          <w:sz w:val="24"/>
+          <w:szCs w:val="24"/>
+        </w:rPr>
+        <w:t>u sous-menu</w:t>
+      </w:r>
+    </w:p>
+    <w:p>
+      <w:pPr>
+        <w:pStyle w:val="Paragraphedeliste"/>
+        <w:numPr>
+          <w:ilvl w:val="0"/>
+          <w:numId w:val="2"/>
+        </w:numPr>
+        <w:rPr>
+          <w:b/>
+          <w:bCs/>
+          <w:sz w:val="28"/>
+          <w:szCs w:val="28"/>
+          <w:u w:val="single"/>
+        </w:rPr>
+      </w:pPr>
+      <w:r>
+        <w:rPr>
+          <w:b/>
+          <w:bCs/>
+          <w:sz w:val="28"/>
+          <w:szCs w:val="28"/>
+          <w:u w:val="single"/>
+        </w:rPr>
+        <w:t xml:space="preserve">Ajouter </w:t>
+      </w:r>
+      <w:r>
+        <w:rPr>
+          <w:b/>
+          <w:bCs/>
+          <w:sz w:val="28"/>
+          <w:szCs w:val="28"/>
+          <w:u w:val="single"/>
+        </w:rPr>
+        <w:t>employé</w:t>
+      </w:r>
+      <w:r>
+        <w:rPr>
+          <w:b/>
+          <w:bCs/>
+          <w:sz w:val="28"/>
+          <w:szCs w:val="28"/>
+          <w:u w:val="single"/>
+        </w:rPr>
+        <w:t> :</w:t>
+      </w:r>
+    </w:p>
+    <w:p>
+      <w:pPr>
+        <w:rPr>
+          <w:sz w:val="24"/>
+          <w:szCs w:val="24"/>
+        </w:rPr>
+      </w:pPr>
+      <w:r>
+        <w:rPr>
+          <w:sz w:val="24"/>
+          <w:szCs w:val="24"/>
+        </w:rPr>
+        <w:t>Cette commande permet d’ajouter un employ</w:t>
+      </w:r>
+      <w:r>
+        <w:rPr>
+          <w:sz w:val="24"/>
+          <w:szCs w:val="24"/>
+        </w:rPr>
+        <w:t>é. L’utilisateur dois rentrer le type d’employé et le prénom de l’employé.</w:t>
+      </w:r>
+    </w:p>
+    <w:p>
+      <w:pPr>
+        <w:rPr>
+          <w:sz w:val="24"/>
+          <w:szCs w:val="24"/>
+        </w:rPr>
+      </w:pPr>
+      <w:r>
+        <w:rPr>
+          <w:sz w:val="24"/>
+          <w:szCs w:val="24"/>
+        </w:rPr>
+        <w:drawing>
+          <wp:inline distT="0" distB="0" distL="0" distR="0" wp14:anchorId="525A6F1B" wp14:editId="72654F46">
+            <wp:extent cx="3905451" cy="177809"/>
+            <wp:effectExtent l="0" t="0" r="0" b="0"/>
+            <wp:docPr id="25" name="Image 25"/>
+            <wp:cNvGraphicFramePr>
+              <a:graphicFrameLocks xmlns:a="http://schemas.openxmlformats.org/drawingml/2006/main" noChangeAspect="1"/>
+            </wp:cNvGraphicFramePr>
+            <a:graphic xmlns:a="http://schemas.openxmlformats.org/drawingml/2006/main">
+              <a:graphicData uri="http://schemas.openxmlformats.org/drawingml/2006/picture">
+                <pic:pic xmlns:pic="http://schemas.openxmlformats.org/drawingml/2006/picture">
+                  <pic:nvPicPr>
+                    <pic:cNvPr id="1" name=""/>
+                    <pic:cNvPicPr/>
+                  </pic:nvPicPr>
+                  <pic:blipFill>
+                    <a:blip r:embed="rId30"/>
+                    <a:stretch>
+                      <a:fillRect/>
+                    </a:stretch>
+                  </pic:blipFill>
+                  <pic:spPr>
+                    <a:xfrm>
+                      <a:off x="0" y="0"/>
+                      <a:ext cx="3905451" cy="177809"/>
+                    </a:xfrm>
+                    <a:prstGeom prst="rect">
+                      <a:avLst/>
+                    </a:prstGeom>
+                  </pic:spPr>
+                </pic:pic>
+              </a:graphicData>
+            </a:graphic>
+          </wp:inline>
+        </w:drawing>
+      </w:r>
+    </w:p>
+    <w:p>
+      <w:pPr>
+        <w:rPr>
+          <w:sz w:val="24"/>
+          <w:szCs w:val="24"/>
+        </w:rPr>
+      </w:pPr>
+      <w:r>
+        <w:rPr>
+          <w:sz w:val="24"/>
+          <w:szCs w:val="24"/>
+        </w:rPr>
+        <w:drawing>
+          <wp:inline distT="0" distB="0" distL="0" distR="0" wp14:anchorId="4709E8DF" wp14:editId="62379132">
+            <wp:extent cx="1828894" cy="171459"/>
+            <wp:effectExtent l="0" t="0" r="0" b="0"/>
+            <wp:docPr id="26" name="Image 26"/>
+            <wp:cNvGraphicFramePr>
+              <a:graphicFrameLocks xmlns:a="http://schemas.openxmlformats.org/drawingml/2006/main" noChangeAspect="1"/>
+            </wp:cNvGraphicFramePr>
+            <a:graphic xmlns:a="http://schemas.openxmlformats.org/drawingml/2006/main">
+              <a:graphicData uri="http://schemas.openxmlformats.org/drawingml/2006/picture">
+                <pic:pic xmlns:pic="http://schemas.openxmlformats.org/drawingml/2006/picture">
+                  <pic:nvPicPr>
+                    <pic:cNvPr id="1" name=""/>
+                    <pic:cNvPicPr/>
+                  </pic:nvPicPr>
+                  <pic:blipFill>
+                    <a:blip r:embed="rId31"/>
+                    <a:stretch>
+                      <a:fillRect/>
+                    </a:stretch>
+                  </pic:blipFill>
+                  <pic:spPr>
+                    <a:xfrm>
+                      <a:off x="0" y="0"/>
+                      <a:ext cx="1828894" cy="171459"/>
+                    </a:xfrm>
+                    <a:prstGeom prst="rect">
+                      <a:avLst/>
+                    </a:prstGeom>
+                  </pic:spPr>
+                </pic:pic>
+              </a:graphicData>
+            </a:graphic>
+          </wp:inline>
+        </w:drawing>
+      </w:r>
+    </w:p>
+    <w:p>
+      <w:pPr>
+        <w:rPr>
+          <w:b/>
+          <w:bCs/>
+          <w:sz w:val="28"/>
+          <w:szCs w:val="28"/>
+          <w:u w:val="single"/>
+        </w:rPr>
+      </w:pPr>
+      <w:r>
+        <w:rPr>
+          <w:b/>
+          <w:bCs/>
+          <w:sz w:val="28"/>
+          <w:szCs w:val="28"/>
+          <w:u w:val="single"/>
+        </w:rPr>
+        <w:t>b)</w:t>
+      </w:r>
+      <w:r>
+        <w:rPr>
+          <w:b/>
+          <w:bCs/>
+          <w:sz w:val="28"/>
+          <w:szCs w:val="28"/>
+          <w:u w:val="single"/>
+        </w:rPr>
+        <w:t xml:space="preserve"> </w:t>
+      </w:r>
+      <w:r>
+        <w:rPr>
+          <w:b/>
+          <w:bCs/>
+          <w:sz w:val="28"/>
+          <w:szCs w:val="28"/>
+          <w:u w:val="single"/>
+        </w:rPr>
+        <w:t>S</w:t>
+      </w:r>
+      <w:r>
+        <w:rPr>
+          <w:b/>
+          <w:bCs/>
+          <w:sz w:val="28"/>
+          <w:szCs w:val="28"/>
+          <w:u w:val="single"/>
+        </w:rPr>
+        <w:t>upprimer employé :</w:t>
+      </w:r>
+    </w:p>
+    <w:p>
+      <w:pPr>
+        <w:rPr>
+          <w:sz w:val="24"/>
+          <w:szCs w:val="24"/>
+        </w:rPr>
+      </w:pPr>
+      <w:r>
+        <w:rPr>
+          <w:sz w:val="24"/>
+          <w:szCs w:val="24"/>
+        </w:rPr>
+        <w:t>Cette commande permet de supprimer un employé avec son matricule.</w:t>
+      </w:r>
+      <w:r>
+        <w:rPr>
+          <w:sz w:val="24"/>
+          <w:szCs w:val="24"/>
+        </w:rPr>
+        <w:t xml:space="preserve"> Le programme </w:t>
+      </w:r>
+      <w:r>
+        <w:rPr>
+          <w:sz w:val="24"/>
+          <w:szCs w:val="24"/>
+        </w:rPr>
+        <w:t xml:space="preserve">demande </w:t>
+      </w:r>
+    </w:p>
+    <w:p>
+      <w:pPr>
+        <w:rPr>
+          <w:sz w:val="24"/>
+          <w:szCs w:val="24"/>
+        </w:rPr>
+      </w:pPr>
+      <w:r>
+        <w:rPr>
+          <w:sz w:val="24"/>
+          <w:szCs w:val="24"/>
+        </w:rPr>
+        <w:drawing>
+          <wp:inline distT="0" distB="0" distL="0" distR="0" wp14:anchorId="4D7C041A" wp14:editId="29B649B1">
+            <wp:extent cx="2482978" cy="152408"/>
+            <wp:effectExtent l="0" t="0" r="0" b="0"/>
+            <wp:docPr id="27" name="Image 27"/>
+            <wp:cNvGraphicFramePr>
+              <a:graphicFrameLocks xmlns:a="http://schemas.openxmlformats.org/drawingml/2006/main" noChangeAspect="1"/>
+            </wp:cNvGraphicFramePr>
+            <a:graphic xmlns:a="http://schemas.openxmlformats.org/drawingml/2006/main">
+              <a:graphicData uri="http://schemas.openxmlformats.org/drawingml/2006/picture">
+                <pic:pic xmlns:pic="http://schemas.openxmlformats.org/drawingml/2006/picture">
+                  <pic:nvPicPr>
+                    <pic:cNvPr id="1" name=""/>
+                    <pic:cNvPicPr/>
+                  </pic:nvPicPr>
+                  <pic:blipFill>
+                    <a:blip r:embed="rId32"/>
+                    <a:stretch>
+                      <a:fillRect/>
+                    </a:stretch>
+                  </pic:blipFill>
+                  <pic:spPr>
+                    <a:xfrm>
+                      <a:off x="0" y="0"/>
+                      <a:ext cx="2482978" cy="152408"/>
+                    </a:xfrm>
+                    <a:prstGeom prst="rect">
+                      <a:avLst/>
+                    </a:prstGeom>
+                  </pic:spPr>
+                </pic:pic>
+              </a:graphicData>
+            </a:graphic>
+          </wp:inline>
+        </w:drawing>
+      </w:r>
+    </w:p>
+    <w:p>
+      <w:pPr>
+        <w:rPr>
+          <w:sz w:val="24"/>
+          <w:szCs w:val="24"/>
+        </w:rPr>
+      </w:pPr>
     </w:p>
     <w:sectPr>
       <w:pgSz w:w="11906" w:h="16838"/>
@@ -1611,13 +2865,13 @@
 <file path=word/numbering.xml><?xml version="1.0" encoding="utf-8"?>
 <w:numbering xmlns:wpc="http://schemas.microsoft.com/office/word/2010/wordprocessingCanvas" xmlns:cx="http://schemas.microsoft.com/office/drawing/2014/chartex" xmlns:cx1="http://schemas.microsoft.com/office/drawing/2015/9/8/chartex" xmlns:cx2="http://schemas.microsoft.com/office/drawing/2015/10/21/chartex" xmlns:cx3="http://schemas.microsoft.com/office/drawing/2016/5/9/chartex" xmlns:cx4="http://schemas.microsoft.com/office/drawing/2016/5/10/chartex" xmlns:cx5="http://schemas.microsoft.com/office/drawing/2016/5/11/chartex" xmlns:cx6="http://schemas.microsoft.com/office/drawing/2016/5/12/chartex" xmlns:cx7="http://schemas.microsoft.com/office/drawing/2016/5/13/chartex" xmlns:cx8="http://schemas.microsoft.com/office/drawing/2016/5/14/chartex" xmlns:mc="http://schemas.openxmlformats.org/markup-compatibility/2006" xmlns:aink="http://schemas.microsoft.com/office/drawing/2016/ink" xmlns:am3d="http://schemas.microsoft.com/office/drawing/2017/model3d" xmlns:o="urn:schemas-microsoft-com:office:office" xmlns:oel="http://schemas.microsoft.com/office/2019/extlst" xmlns:r="http://schemas.openxmlformats.org/officeDocument/2006/relationships" xmlns:m="http://schemas.openxmlformats.org/officeDocument/2006/math" xmlns:v="urn:schemas-microsoft-com:vml" xmlns:wp14="http://schemas.microsoft.com/office/word/2010/wordprocessingDrawing" xmlns:wp="http://schemas.openxmlformats.org/drawingml/2006/wordprocessingDrawing" xmlns:w10="urn:schemas-microsoft-com:office:word" xmlns:w="http://schemas.openxmlformats.org/wordprocessingml/2006/main" xmlns:w14="http://schemas.microsoft.com/office/word/2010/wordml" xmlns:w15="http://schemas.microsoft.com/office/word/2012/wordml" xmlns:w16cex="http://schemas.microsoft.com/office/word/2018/wordml/cex" xmlns:w16cid="http://schemas.microsoft.com/office/word/2016/wordml/cid" xmlns:w16="http://schemas.microsoft.com/office/word/2018/wordml" xmlns:w16sdtdh="http://schemas.microsoft.com/office/word/2020/wordml/sdtdatahash" xmlns:w16se="http://schemas.microsoft.com/office/word/2015/wordml/symex" xmlns:wpg="http://schemas.microsoft.com/office/word/2010/wordprocessingGroup" xmlns:wpi="http://schemas.microsoft.com/office/word/2010/wordprocessingInk" xmlns:wne="http://schemas.microsoft.com/office/word/2006/wordml" xmlns:wps="http://schemas.microsoft.com/office/word/2010/wordprocessingShape" mc:Ignorable="w14 w15 w16se w16cid w16 w16cex w16sdtdh wp14">
   <w:abstractNum w:abstractNumId="0" w15:restartNumberingAfterBreak="0">
-    <w:nsid w:val="3F8E5D11"/>
+    <w:nsid w:val="3E3A6C58"/>
     <w:multiLevelType w:val="hybridMultilevel"/>
-    <w:tmpl w:val="2DE05732"/>
-    <w:lvl w:ilvl="0" w:tplc="040C000F">
+    <w:tmpl w:val="9E387B7E"/>
+    <w:lvl w:ilvl="0" w:tplc="040C0017">
       <w:start w:val="1"/>
-      <w:numFmt w:val="decimal"/>
-      <w:lvlText w:val="%1."/>
+      <w:numFmt w:val="lowerLetter"/>
+      <w:lvlText w:val="%1)"/>
       <w:lvlJc w:val="left"/>
       <w:pPr>
         <w:ind w:left="720" w:hanging="360"/>
@@ -1699,7 +2953,99 @@
       </w:pPr>
     </w:lvl>
   </w:abstractNum>
+  <w:abstractNum w:abstractNumId="1" w15:restartNumberingAfterBreak="0">
+    <w:nsid w:val="3F8E5D11"/>
+    <w:multiLevelType w:val="hybridMultilevel"/>
+    <w:tmpl w:val="2DE05732"/>
+    <w:lvl w:ilvl="0" w:tplc="040C000F">
+      <w:start w:val="1"/>
+      <w:numFmt w:val="decimal"/>
+      <w:lvlText w:val="%1."/>
+      <w:lvlJc w:val="left"/>
+      <w:pPr>
+        <w:ind w:left="720" w:hanging="360"/>
+      </w:pPr>
+      <w:rPr>
+        <w:rFonts w:hint="default"/>
+      </w:rPr>
+    </w:lvl>
+    <w:lvl w:ilvl="1" w:tplc="040C0019" w:tentative="1">
+      <w:start w:val="1"/>
+      <w:numFmt w:val="lowerLetter"/>
+      <w:lvlText w:val="%2."/>
+      <w:lvlJc w:val="left"/>
+      <w:pPr>
+        <w:ind w:left="1440" w:hanging="360"/>
+      </w:pPr>
+    </w:lvl>
+    <w:lvl w:ilvl="2" w:tplc="040C001B" w:tentative="1">
+      <w:start w:val="1"/>
+      <w:numFmt w:val="lowerRoman"/>
+      <w:lvlText w:val="%3."/>
+      <w:lvlJc w:val="right"/>
+      <w:pPr>
+        <w:ind w:left="2160" w:hanging="180"/>
+      </w:pPr>
+    </w:lvl>
+    <w:lvl w:ilvl="3" w:tplc="040C000F" w:tentative="1">
+      <w:start w:val="1"/>
+      <w:numFmt w:val="decimal"/>
+      <w:lvlText w:val="%4."/>
+      <w:lvlJc w:val="left"/>
+      <w:pPr>
+        <w:ind w:left="2880" w:hanging="360"/>
+      </w:pPr>
+    </w:lvl>
+    <w:lvl w:ilvl="4" w:tplc="040C0019" w:tentative="1">
+      <w:start w:val="1"/>
+      <w:numFmt w:val="lowerLetter"/>
+      <w:lvlText w:val="%5."/>
+      <w:lvlJc w:val="left"/>
+      <w:pPr>
+        <w:ind w:left="3600" w:hanging="360"/>
+      </w:pPr>
+    </w:lvl>
+    <w:lvl w:ilvl="5" w:tplc="040C001B" w:tentative="1">
+      <w:start w:val="1"/>
+      <w:numFmt w:val="lowerRoman"/>
+      <w:lvlText w:val="%6."/>
+      <w:lvlJc w:val="right"/>
+      <w:pPr>
+        <w:ind w:left="4320" w:hanging="180"/>
+      </w:pPr>
+    </w:lvl>
+    <w:lvl w:ilvl="6" w:tplc="040C000F" w:tentative="1">
+      <w:start w:val="1"/>
+      <w:numFmt w:val="decimal"/>
+      <w:lvlText w:val="%7."/>
+      <w:lvlJc w:val="left"/>
+      <w:pPr>
+        <w:ind w:left="5040" w:hanging="360"/>
+      </w:pPr>
+    </w:lvl>
+    <w:lvl w:ilvl="7" w:tplc="040C0019" w:tentative="1">
+      <w:start w:val="1"/>
+      <w:numFmt w:val="lowerLetter"/>
+      <w:lvlText w:val="%8."/>
+      <w:lvlJc w:val="left"/>
+      <w:pPr>
+        <w:ind w:left="5760" w:hanging="360"/>
+      </w:pPr>
+    </w:lvl>
+    <w:lvl w:ilvl="8" w:tplc="040C001B" w:tentative="1">
+      <w:start w:val="1"/>
+      <w:numFmt w:val="lowerRoman"/>
+      <w:lvlText w:val="%9."/>
+      <w:lvlJc w:val="right"/>
+      <w:pPr>
+        <w:ind w:left="6480" w:hanging="180"/>
+      </w:pPr>
+    </w:lvl>
+  </w:abstractNum>
   <w:num w:numId="1" w16cid:durableId="1115103140">
+    <w:abstractNumId w:val="1"/>
+  </w:num>
+  <w:num w:numId="2" w16cid:durableId="1297951197">
     <w:abstractNumId w:val="0"/>
   </w:num>
 </w:numbering>
@@ -2447,4 +3793,16 @@
     </a:ext>
   </a:extLst>
 </a:theme>
+</file>
+
+<file path=customXml/item1.xml><?xml version="1.0" encoding="utf-8"?>
+<b:Sources xmlns:b="http://schemas.openxmlformats.org/officeDocument/2006/bibliography" xmlns="http://schemas.openxmlformats.org/officeDocument/2006/bibliography" SelectedStyle="\APASixthEditionOfficeOnline.xsl" StyleName="APA" Version="6"/>
+</file>
+
+<file path=customXml/itemProps1.xml><?xml version="1.0" encoding="utf-8"?>
+<ds:datastoreItem xmlns:ds="http://schemas.openxmlformats.org/officeDocument/2006/customXml" ds:itemID="{EAA2C5B3-AB53-4215-9D5F-EAE094BE9B01}">
+  <ds:schemaRefs>
+    <ds:schemaRef ds:uri="http://schemas.openxmlformats.org/officeDocument/2006/bibliography"/>
+  </ds:schemaRefs>
+</ds:datastoreItem>
 </file>
</xml_diff>